<commit_message>
Revisi Bapak Fadly Febriya
Progress Revisi dari Bapak Fadly Febriya
</commit_message>
<xml_diff>
--- a/S1-Informatics_Engineering/documents/thesis/12 - BAB IV Implementasi Dan Pengujian.docx
+++ b/S1-Informatics_Engineering/documents/thesis/12 - BAB IV Implementasi Dan Pengujian.docx
@@ -1323,16 +1323,7 @@
                 <w:sz w:val="24"/>
                 <w:szCs w:val="24"/>
               </w:rPr>
-              <w:t>Windows 1</w:t>
-            </w:r>
-            <w:r>
-              <w:rPr>
-                <w:rFonts w:ascii="Times New Roman" w:hAnsi="Times New Roman" w:cs="Times New Roman"/>
-                <w:bCs/>
-                <w:sz w:val="24"/>
-                <w:szCs w:val="24"/>
-              </w:rPr>
-              <w:t>1</w:t>
+              <w:t>Windows 11</w:t>
             </w:r>
           </w:p>
         </w:tc>
@@ -4022,25 +4013,7 @@
           <w:szCs w:val="24"/>
           <w:lang w:val="id-ID"/>
         </w:rPr>
-        <w:t xml:space="preserve">Tampilan </w:t>
-      </w:r>
-      <w:r>
-        <w:rPr>
-          <w:rFonts w:ascii="Garamond" w:hAnsi="Garamond" w:cs="Times New Roman"/>
-          <w:sz w:val="24"/>
-          <w:szCs w:val="24"/>
-          <w:lang w:val="id-ID"/>
-        </w:rPr>
-        <w:t xml:space="preserve">pesan email aktivasi akun </w:t>
-      </w:r>
-      <w:r>
-        <w:rPr>
-          <w:rFonts w:ascii="Garamond" w:hAnsi="Garamond" w:cs="Times New Roman"/>
-          <w:sz w:val="24"/>
-          <w:szCs w:val="24"/>
-          <w:lang w:val="id-ID"/>
-        </w:rPr>
-        <w:t>SIMAMAT ditunjukkan pada GambarXXX</w:t>
+        <w:t>Tampilan pesan email aktivasi akun SIMAMAT ditunjukkan pada GambarXXX</w:t>
       </w:r>
     </w:p>
     <w:p>
@@ -4063,25 +4036,7 @@
           <w:szCs w:val="24"/>
           <w:lang w:val="id-ID"/>
         </w:rPr>
-        <w:t xml:space="preserve">Tampilan </w:t>
-      </w:r>
-      <w:r>
-        <w:rPr>
-          <w:rFonts w:ascii="Garamond" w:hAnsi="Garamond" w:cs="Times New Roman"/>
-          <w:sz w:val="24"/>
-          <w:szCs w:val="24"/>
-          <w:lang w:val="id-ID"/>
-        </w:rPr>
-        <w:t xml:space="preserve">pesan email lupa kata sandi </w:t>
-      </w:r>
-      <w:r>
-        <w:rPr>
-          <w:rFonts w:ascii="Garamond" w:hAnsi="Garamond" w:cs="Times New Roman"/>
-          <w:sz w:val="24"/>
-          <w:szCs w:val="24"/>
-          <w:lang w:val="id-ID"/>
-        </w:rPr>
-        <w:t>SIMAMAT ditunjukkan pada GambarXXX</w:t>
+        <w:t>Tampilan pesan email lupa kata sandi SIMAMAT ditunjukkan pada GambarXXX</w:t>
       </w:r>
     </w:p>
     <w:p>
@@ -4104,25 +4059,7 @@
           <w:szCs w:val="24"/>
           <w:lang w:val="id-ID"/>
         </w:rPr>
-        <w:t xml:space="preserve">Tampilan </w:t>
-      </w:r>
-      <w:r>
-        <w:rPr>
-          <w:rFonts w:ascii="Garamond" w:hAnsi="Garamond" w:cs="Times New Roman"/>
-          <w:sz w:val="24"/>
-          <w:szCs w:val="24"/>
-          <w:lang w:val="id-ID"/>
-        </w:rPr>
-        <w:t xml:space="preserve">pesan email tautan masuk ajaib </w:t>
-      </w:r>
-      <w:r>
-        <w:rPr>
-          <w:rFonts w:ascii="Garamond" w:hAnsi="Garamond" w:cs="Times New Roman"/>
-          <w:sz w:val="24"/>
-          <w:szCs w:val="24"/>
-          <w:lang w:val="id-ID"/>
-        </w:rPr>
-        <w:t>SIMAMAT ditunjukkan pada GambarXXX</w:t>
+        <w:t>Tampilan pesan email tautan masuk ajaib SIMAMAT ditunjukkan pada GambarXXX</w:t>
       </w:r>
     </w:p>
     <w:p>
@@ -4145,25 +4082,7 @@
           <w:szCs w:val="24"/>
           <w:lang w:val="id-ID"/>
         </w:rPr>
-        <w:t xml:space="preserve">Tampilan </w:t>
-      </w:r>
-      <w:r>
-        <w:rPr>
-          <w:rFonts w:ascii="Garamond" w:hAnsi="Garamond" w:cs="Times New Roman"/>
-          <w:sz w:val="24"/>
-          <w:szCs w:val="24"/>
-          <w:lang w:val="id-ID"/>
-        </w:rPr>
-        <w:t>halaman</w:t>
-      </w:r>
-      <w:r>
-        <w:rPr>
-          <w:rFonts w:ascii="Garamond" w:hAnsi="Garamond" w:cs="Times New Roman"/>
-          <w:sz w:val="24"/>
-          <w:szCs w:val="24"/>
-          <w:lang w:val="id-ID"/>
-        </w:rPr>
-        <w:t xml:space="preserve"> SIMAMAT ditunjukkan pada GambarXXX</w:t>
+        <w:t>Tampilan halaman SIMAMAT ditunjukkan pada GambarXXX</w:t>
       </w:r>
     </w:p>
     <w:p>
@@ -4230,8 +4149,52 @@
           <w:szCs w:val="24"/>
           <w:lang w:val="id-ID"/>
         </w:rPr>
-        <w:t>Pengujian merupakan salah satu tahapan dalam pembuatan dan pengembangan aplikasi yang dilakukan untuk menjamin kualitas dari aplikasi tersebut. Pada tahap ini akan dilakukan pengujian alpha dan beta.</w:t>
+        <w:t xml:space="preserve">Tahap yang selanjutnya adalah tahap pengujian sistem pada aplikasi yang dibangun. Tahap ini merupakan hal terpenting yang bertujuan untuk menemukan kesalahan ataupun kekurangan pada aplikasi yang dibangun. Pengujian ini bermaksud untuk mengetahui apakah aplikasi yang dibuat telah memenuhi kriteria yang sesuai dengan tujuan perancangan aplikasi atau belum. </w:t>
       </w:r>
+      <w:r>
+        <w:rPr>
+          <w:rFonts w:ascii="Garamond" w:hAnsi="Garamond" w:cs="Times New Roman"/>
+          <w:sz w:val="24"/>
+          <w:szCs w:val="24"/>
+          <w:lang w:val="id-ID"/>
+        </w:rPr>
+        <w:lastRenderedPageBreak/>
+        <w:t>Pengujian terhadap sistem aplikasi akan menggunakan strategi pengujian, pengujian alpha (</w:t>
+      </w:r>
+      <w:r>
+        <w:rPr>
+          <w:rFonts w:ascii="Garamond" w:hAnsi="Garamond" w:cs="Times New Roman"/>
+          <w:i/>
+          <w:iCs/>
+          <w:sz w:val="24"/>
+          <w:szCs w:val="24"/>
+          <w:lang w:val="id-ID"/>
+        </w:rPr>
+        <w:t>black-box</w:t>
+      </w:r>
+      <w:r>
+        <w:rPr>
+          <w:rFonts w:ascii="Garamond" w:hAnsi="Garamond" w:cs="Times New Roman"/>
+          <w:sz w:val="24"/>
+          <w:szCs w:val="24"/>
+          <w:lang w:val="id-ID"/>
+        </w:rPr>
+        <w:t>) dan pengujian beta.</w:t>
+      </w:r>
+    </w:p>
+    <w:p>
+      <w:pPr>
+        <w:pStyle w:val="ListParagraph"/>
+        <w:spacing w:line="360" w:lineRule="auto"/>
+        <w:ind w:left="792"/>
+        <w:jc w:val="both"/>
+        <w:rPr>
+          <w:rFonts w:ascii="Garamond" w:hAnsi="Garamond" w:cs="Times New Roman"/>
+          <w:sz w:val="24"/>
+          <w:szCs w:val="24"/>
+          <w:lang w:val="id-ID"/>
+        </w:rPr>
+      </w:pPr>
     </w:p>
     <w:p>
       <w:pPr>
@@ -4260,8 +4223,2595 @@
           <w:szCs w:val="24"/>
           <w:lang w:val="id-ID"/>
         </w:rPr>
+        <w:t xml:space="preserve">Rencana </w:t>
+      </w:r>
+      <w:r>
+        <w:rPr>
+          <w:rFonts w:ascii="Garamond" w:hAnsi="Garamond" w:cs="Times New Roman"/>
+          <w:b/>
+          <w:bCs/>
+          <w:sz w:val="24"/>
+          <w:szCs w:val="24"/>
+          <w:lang w:val="id-ID"/>
+        </w:rPr>
         <w:t>Pengujian Alpha</w:t>
       </w:r>
+    </w:p>
+    <w:p>
+      <w:pPr>
+        <w:pStyle w:val="ListParagraph"/>
+        <w:spacing w:line="360" w:lineRule="auto"/>
+        <w:ind w:left="1224"/>
+        <w:jc w:val="both"/>
+        <w:rPr>
+          <w:rFonts w:ascii="Garamond" w:hAnsi="Garamond" w:cs="Times New Roman"/>
+          <w:sz w:val="24"/>
+          <w:szCs w:val="24"/>
+          <w:lang w:val="id-ID"/>
+        </w:rPr>
+      </w:pPr>
+      <w:r>
+        <w:rPr>
+          <w:rFonts w:ascii="Garamond" w:hAnsi="Garamond" w:cs="Times New Roman"/>
+          <w:sz w:val="24"/>
+          <w:szCs w:val="24"/>
+          <w:lang w:val="id-ID"/>
+        </w:rPr>
+        <w:t>Pengujian alpha dilakukan dengan menggunakan metode black-box yang berfokus pada persyaratan fungsional perangkat lunak. Pengujian program ini menggunakan metode black-box. Pengujian black-box merupakan pengujian program berdasarkan fungsional dari program. Tujuan dari metode black-box ini adalah untuk menemukan kesalahan fungsi pada program. Pengujian dengan metode black-box dilakukan dengan cara memberikan sejumlah data masukan pada aplikasi yang kemudian diproses sesuai dengan kebutuhan fungsionalnya untuk melihat apakah aplikasi yang kemudian diproses sesuai dengan kebutuhan fungsionalnya untuk melihat apakah aplikasi menghasilkan keluaran yang digunakan dan sesuai dengan fungsi dari program tersebut. Apabila dari data masukan yang diberikan proses menghasilkan keluaran yang sesuai dengan kebutuhan fungsionalnya, maka aplikasi yang telah dibuat telah benar. Tetapi jika keluaran yang dihasilkan tidak sesuai dengan kebutuhan fungsionalnya, maka masih terdapat kesalahan pada aplikasi.</w:t>
+      </w:r>
+    </w:p>
+    <w:p>
+      <w:pPr>
+        <w:pStyle w:val="ListParagraph"/>
+        <w:spacing w:line="360" w:lineRule="auto"/>
+        <w:ind w:left="1224"/>
+        <w:jc w:val="both"/>
+        <w:rPr>
+          <w:rFonts w:ascii="Garamond" w:hAnsi="Garamond" w:cs="Times New Roman"/>
+          <w:sz w:val="24"/>
+          <w:szCs w:val="24"/>
+          <w:lang w:val="id-ID"/>
+        </w:rPr>
+      </w:pPr>
+    </w:p>
+    <w:p>
+      <w:pPr>
+        <w:pStyle w:val="ListParagraph"/>
+        <w:numPr>
+          <w:ilvl w:val="2"/>
+          <w:numId w:val="1"/>
+        </w:numPr>
+        <w:spacing w:line="360" w:lineRule="auto"/>
+        <w:jc w:val="both"/>
+        <w:rPr>
+          <w:rFonts w:ascii="Garamond" w:hAnsi="Garamond" w:cs="Times New Roman"/>
+          <w:b/>
+          <w:bCs/>
+          <w:sz w:val="24"/>
+          <w:szCs w:val="24"/>
+          <w:lang w:val="id-ID"/>
+        </w:rPr>
+      </w:pPr>
+      <w:r>
+        <w:rPr>
+          <w:rFonts w:ascii="Garamond" w:hAnsi="Garamond" w:cs="Times New Roman"/>
+          <w:b/>
+          <w:bCs/>
+          <w:sz w:val="24"/>
+          <w:szCs w:val="24"/>
+          <w:lang w:val="id-ID"/>
+        </w:rPr>
+        <w:t>Skenario Pengujian</w:t>
+      </w:r>
+    </w:p>
+    <w:p>
+      <w:pPr>
+        <w:pStyle w:val="ListParagraph"/>
+        <w:spacing w:line="360" w:lineRule="auto"/>
+        <w:ind w:left="1224"/>
+        <w:jc w:val="both"/>
+        <w:rPr>
+          <w:rFonts w:ascii="Garamond" w:hAnsi="Garamond" w:cs="Times New Roman"/>
+          <w:sz w:val="24"/>
+          <w:szCs w:val="24"/>
+          <w:lang w:val="id-ID"/>
+        </w:rPr>
+      </w:pPr>
+      <w:r>
+        <w:rPr>
+          <w:rFonts w:ascii="Garamond" w:hAnsi="Garamond" w:cs="Times New Roman"/>
+          <w:sz w:val="24"/>
+          <w:szCs w:val="24"/>
+          <w:lang w:val="id-ID"/>
+        </w:rPr>
+        <w:t>Pengujian dilakukan dengan mencoba semua kemungkinan yang terjadi dan pengujian dilakukan berulang-ulang jika dalam pengujian ditemukan kesalahan maka akan dilakukan penelusuran atau perbaikan untuk memperbaiki kesalahan yang terjadi. Jika telah selesai melakukan perbaikan, maka akan dilakukan secara terus menerus sehingga diperoleh hasil yang terbaik. Rencana pengujian alpha yang akan dilakukan pada perangkat lunak ini dapat dilihat pada tabel</w:t>
+      </w:r>
+      <w:r>
+        <w:rPr>
+          <w:rFonts w:ascii="Garamond" w:hAnsi="Garamond" w:cs="Times New Roman"/>
+          <w:sz w:val="24"/>
+          <w:szCs w:val="24"/>
+          <w:lang w:val="id-ID"/>
+        </w:rPr>
+        <w:t xml:space="preserve"> dibawah ini</w:t>
+      </w:r>
+    </w:p>
+    <w:tbl>
+      <w:tblPr>
+        <w:tblStyle w:val="PlainTable1"/>
+        <w:tblW w:w="0" w:type="auto"/>
+        <w:tblLook w:val="04A0" w:firstRow="1" w:lastRow="0" w:firstColumn="1" w:lastColumn="0" w:noHBand="0" w:noVBand="1"/>
+      </w:tblPr>
+      <w:tblGrid>
+        <w:gridCol w:w="2642"/>
+        <w:gridCol w:w="2642"/>
+        <w:gridCol w:w="2643"/>
+      </w:tblGrid>
+      <w:tr>
+        <w:trPr>
+          <w:cnfStyle w:val="100000000000" w:firstRow="1" w:lastRow="0" w:firstColumn="0" w:lastColumn="0" w:oddVBand="0" w:evenVBand="0" w:oddHBand="0" w:evenHBand="0" w:firstRowFirstColumn="0" w:firstRowLastColumn="0" w:lastRowFirstColumn="0" w:lastRowLastColumn="0"/>
+          <w:tblHeader/>
+        </w:trPr>
+        <w:tc>
+          <w:tcPr>
+            <w:cnfStyle w:val="001000000000" w:firstRow="0" w:lastRow="0" w:firstColumn="1" w:lastColumn="0" w:oddVBand="0" w:evenVBand="0" w:oddHBand="0" w:evenHBand="0" w:firstRowFirstColumn="0" w:firstRowLastColumn="0" w:lastRowFirstColumn="0" w:lastRowLastColumn="0"/>
+            <w:tcW w:w="2642" w:type="dxa"/>
+          </w:tcPr>
+          <w:p>
+            <w:pPr>
+              <w:spacing w:line="360" w:lineRule="auto"/>
+              <w:jc w:val="both"/>
+              <w:rPr>
+                <w:rFonts w:ascii="Garamond" w:hAnsi="Garamond" w:cs="Times New Roman"/>
+                <w:sz w:val="24"/>
+                <w:szCs w:val="24"/>
+                <w:lang w:val="id-ID"/>
+              </w:rPr>
+            </w:pPr>
+            <w:r>
+              <w:rPr>
+                <w:rFonts w:ascii="Garamond" w:hAnsi="Garamond" w:cs="Times New Roman"/>
+                <w:sz w:val="24"/>
+                <w:szCs w:val="24"/>
+                <w:lang w:val="id-ID"/>
+              </w:rPr>
+              <w:t>Kelas Uji</w:t>
+            </w:r>
+          </w:p>
+        </w:tc>
+        <w:tc>
+          <w:tcPr>
+            <w:tcW w:w="2642" w:type="dxa"/>
+          </w:tcPr>
+          <w:p>
+            <w:pPr>
+              <w:spacing w:line="360" w:lineRule="auto"/>
+              <w:jc w:val="both"/>
+              <w:cnfStyle w:val="100000000000" w:firstRow="1" w:lastRow="0" w:firstColumn="0" w:lastColumn="0" w:oddVBand="0" w:evenVBand="0" w:oddHBand="0" w:evenHBand="0" w:firstRowFirstColumn="0" w:firstRowLastColumn="0" w:lastRowFirstColumn="0" w:lastRowLastColumn="0"/>
+              <w:rPr>
+                <w:rFonts w:ascii="Garamond" w:hAnsi="Garamond" w:cs="Times New Roman"/>
+                <w:sz w:val="24"/>
+                <w:szCs w:val="24"/>
+                <w:lang w:val="id-ID"/>
+              </w:rPr>
+            </w:pPr>
+            <w:r>
+              <w:rPr>
+                <w:rFonts w:ascii="Garamond" w:hAnsi="Garamond" w:cs="Times New Roman"/>
+                <w:sz w:val="24"/>
+                <w:szCs w:val="24"/>
+                <w:lang w:val="id-ID"/>
+              </w:rPr>
+              <w:t>Poin Pengujian</w:t>
+            </w:r>
+          </w:p>
+        </w:tc>
+        <w:tc>
+          <w:tcPr>
+            <w:tcW w:w="2643" w:type="dxa"/>
+          </w:tcPr>
+          <w:p>
+            <w:pPr>
+              <w:spacing w:line="360" w:lineRule="auto"/>
+              <w:jc w:val="both"/>
+              <w:cnfStyle w:val="100000000000" w:firstRow="1" w:lastRow="0" w:firstColumn="0" w:lastColumn="0" w:oddVBand="0" w:evenVBand="0" w:oddHBand="0" w:evenHBand="0" w:firstRowFirstColumn="0" w:firstRowLastColumn="0" w:lastRowFirstColumn="0" w:lastRowLastColumn="0"/>
+              <w:rPr>
+                <w:rFonts w:ascii="Garamond" w:hAnsi="Garamond" w:cs="Times New Roman"/>
+                <w:sz w:val="24"/>
+                <w:szCs w:val="24"/>
+                <w:lang w:val="id-ID"/>
+              </w:rPr>
+            </w:pPr>
+            <w:r>
+              <w:rPr>
+                <w:rFonts w:ascii="Garamond" w:hAnsi="Garamond" w:cs="Times New Roman"/>
+                <w:sz w:val="24"/>
+                <w:szCs w:val="24"/>
+                <w:lang w:val="id-ID"/>
+              </w:rPr>
+              <w:t>Jenis Pengujian</w:t>
+            </w:r>
+          </w:p>
+        </w:tc>
+      </w:tr>
+      <w:tr>
+        <w:trPr>
+          <w:cnfStyle w:val="000000100000" w:firstRow="0" w:lastRow="0" w:firstColumn="0" w:lastColumn="0" w:oddVBand="0" w:evenVBand="0" w:oddHBand="1" w:evenHBand="0" w:firstRowFirstColumn="0" w:firstRowLastColumn="0" w:lastRowFirstColumn="0" w:lastRowLastColumn="0"/>
+        </w:trPr>
+        <w:tc>
+          <w:tcPr>
+            <w:cnfStyle w:val="001000000000" w:firstRow="0" w:lastRow="0" w:firstColumn="1" w:lastColumn="0" w:oddVBand="0" w:evenVBand="0" w:oddHBand="0" w:evenHBand="0" w:firstRowFirstColumn="0" w:firstRowLastColumn="0" w:lastRowFirstColumn="0" w:lastRowLastColumn="0"/>
+            <w:tcW w:w="2642" w:type="dxa"/>
+            <w:vMerge w:val="restart"/>
+          </w:tcPr>
+          <w:p>
+            <w:pPr>
+              <w:spacing w:line="360" w:lineRule="auto"/>
+              <w:jc w:val="both"/>
+              <w:rPr>
+                <w:rFonts w:ascii="Garamond" w:hAnsi="Garamond" w:cs="Times New Roman"/>
+                <w:sz w:val="24"/>
+                <w:szCs w:val="24"/>
+                <w:lang w:val="id-ID"/>
+              </w:rPr>
+            </w:pPr>
+            <w:r>
+              <w:rPr>
+                <w:rFonts w:ascii="Garamond" w:hAnsi="Garamond" w:cs="Times New Roman"/>
+                <w:sz w:val="24"/>
+                <w:szCs w:val="24"/>
+                <w:lang w:val="id-ID"/>
+              </w:rPr>
+              <w:t>Login</w:t>
+            </w:r>
+          </w:p>
+        </w:tc>
+        <w:tc>
+          <w:tcPr>
+            <w:tcW w:w="2642" w:type="dxa"/>
+          </w:tcPr>
+          <w:p>
+            <w:pPr>
+              <w:spacing w:line="360" w:lineRule="auto"/>
+              <w:jc w:val="both"/>
+              <w:cnfStyle w:val="000000100000" w:firstRow="0" w:lastRow="0" w:firstColumn="0" w:lastColumn="0" w:oddVBand="0" w:evenVBand="0" w:oddHBand="1" w:evenHBand="0" w:firstRowFirstColumn="0" w:firstRowLastColumn="0" w:lastRowFirstColumn="0" w:lastRowLastColumn="0"/>
+              <w:rPr>
+                <w:rFonts w:ascii="Garamond" w:hAnsi="Garamond" w:cs="Times New Roman"/>
+                <w:sz w:val="24"/>
+                <w:szCs w:val="24"/>
+                <w:lang w:val="id-ID"/>
+              </w:rPr>
+            </w:pPr>
+            <w:r>
+              <w:rPr>
+                <w:rFonts w:ascii="Garamond" w:hAnsi="Garamond" w:cs="Times New Roman"/>
+                <w:sz w:val="24"/>
+                <w:szCs w:val="24"/>
+                <w:lang w:val="id-ID"/>
+              </w:rPr>
+              <w:t>Input data login</w:t>
+            </w:r>
+          </w:p>
+        </w:tc>
+        <w:tc>
+          <w:tcPr>
+            <w:tcW w:w="2643" w:type="dxa"/>
+          </w:tcPr>
+          <w:p>
+            <w:pPr>
+              <w:spacing w:line="360" w:lineRule="auto"/>
+              <w:jc w:val="both"/>
+              <w:cnfStyle w:val="000000100000" w:firstRow="0" w:lastRow="0" w:firstColumn="0" w:lastColumn="0" w:oddVBand="0" w:evenVBand="0" w:oddHBand="1" w:evenHBand="0" w:firstRowFirstColumn="0" w:firstRowLastColumn="0" w:lastRowFirstColumn="0" w:lastRowLastColumn="0"/>
+              <w:rPr>
+                <w:rFonts w:ascii="Garamond" w:hAnsi="Garamond" w:cs="Times New Roman"/>
+                <w:i/>
+                <w:iCs/>
+                <w:sz w:val="24"/>
+                <w:szCs w:val="24"/>
+                <w:lang w:val="id-ID"/>
+              </w:rPr>
+            </w:pPr>
+            <w:r>
+              <w:rPr>
+                <w:rFonts w:ascii="Garamond" w:hAnsi="Garamond" w:cs="Times New Roman"/>
+                <w:i/>
+                <w:iCs/>
+                <w:sz w:val="24"/>
+                <w:szCs w:val="24"/>
+                <w:lang w:val="id-ID"/>
+              </w:rPr>
+              <w:t>Black box</w:t>
+            </w:r>
+          </w:p>
+        </w:tc>
+      </w:tr>
+      <w:tr>
+        <w:tc>
+          <w:tcPr>
+            <w:cnfStyle w:val="001000000000" w:firstRow="0" w:lastRow="0" w:firstColumn="1" w:lastColumn="0" w:oddVBand="0" w:evenVBand="0" w:oddHBand="0" w:evenHBand="0" w:firstRowFirstColumn="0" w:firstRowLastColumn="0" w:lastRowFirstColumn="0" w:lastRowLastColumn="0"/>
+            <w:tcW w:w="2642" w:type="dxa"/>
+            <w:vMerge/>
+          </w:tcPr>
+          <w:p>
+            <w:pPr>
+              <w:spacing w:line="360" w:lineRule="auto"/>
+              <w:jc w:val="both"/>
+              <w:rPr>
+                <w:rFonts w:ascii="Garamond" w:hAnsi="Garamond" w:cs="Times New Roman"/>
+                <w:sz w:val="24"/>
+                <w:szCs w:val="24"/>
+                <w:lang w:val="id-ID"/>
+              </w:rPr>
+            </w:pPr>
+          </w:p>
+        </w:tc>
+        <w:tc>
+          <w:tcPr>
+            <w:tcW w:w="2642" w:type="dxa"/>
+          </w:tcPr>
+          <w:p>
+            <w:pPr>
+              <w:spacing w:line="360" w:lineRule="auto"/>
+              <w:jc w:val="both"/>
+              <w:cnfStyle w:val="000000000000" w:firstRow="0" w:lastRow="0" w:firstColumn="0" w:lastColumn="0" w:oddVBand="0" w:evenVBand="0" w:oddHBand="0" w:evenHBand="0" w:firstRowFirstColumn="0" w:firstRowLastColumn="0" w:lastRowFirstColumn="0" w:lastRowLastColumn="0"/>
+              <w:rPr>
+                <w:rFonts w:ascii="Garamond" w:hAnsi="Garamond" w:cs="Times New Roman"/>
+                <w:sz w:val="24"/>
+                <w:szCs w:val="24"/>
+                <w:lang w:val="id-ID"/>
+              </w:rPr>
+            </w:pPr>
+            <w:r>
+              <w:rPr>
+                <w:rFonts w:ascii="Garamond" w:hAnsi="Garamond" w:cs="Times New Roman"/>
+                <w:sz w:val="24"/>
+                <w:szCs w:val="24"/>
+                <w:lang w:val="id-ID"/>
+              </w:rPr>
+              <w:t>Validasi data login</w:t>
+            </w:r>
+          </w:p>
+        </w:tc>
+        <w:tc>
+          <w:tcPr>
+            <w:tcW w:w="2643" w:type="dxa"/>
+          </w:tcPr>
+          <w:p>
+            <w:pPr>
+              <w:spacing w:line="360" w:lineRule="auto"/>
+              <w:jc w:val="both"/>
+              <w:cnfStyle w:val="000000000000" w:firstRow="0" w:lastRow="0" w:firstColumn="0" w:lastColumn="0" w:oddVBand="0" w:evenVBand="0" w:oddHBand="0" w:evenHBand="0" w:firstRowFirstColumn="0" w:firstRowLastColumn="0" w:lastRowFirstColumn="0" w:lastRowLastColumn="0"/>
+              <w:rPr>
+                <w:rFonts w:ascii="Garamond" w:hAnsi="Garamond" w:cs="Times New Roman"/>
+                <w:i/>
+                <w:iCs/>
+                <w:sz w:val="24"/>
+                <w:szCs w:val="24"/>
+                <w:lang w:val="id-ID"/>
+              </w:rPr>
+            </w:pPr>
+            <w:r>
+              <w:rPr>
+                <w:rFonts w:ascii="Garamond" w:hAnsi="Garamond" w:cs="Times New Roman"/>
+                <w:i/>
+                <w:iCs/>
+                <w:sz w:val="24"/>
+                <w:szCs w:val="24"/>
+                <w:lang w:val="id-ID"/>
+              </w:rPr>
+              <w:t>Black box</w:t>
+            </w:r>
+          </w:p>
+        </w:tc>
+      </w:tr>
+      <w:tr>
+        <w:trPr>
+          <w:cnfStyle w:val="000000100000" w:firstRow="0" w:lastRow="0" w:firstColumn="0" w:lastColumn="0" w:oddVBand="0" w:evenVBand="0" w:oddHBand="1" w:evenHBand="0" w:firstRowFirstColumn="0" w:firstRowLastColumn="0" w:lastRowFirstColumn="0" w:lastRowLastColumn="0"/>
+        </w:trPr>
+        <w:tc>
+          <w:tcPr>
+            <w:cnfStyle w:val="001000000000" w:firstRow="0" w:lastRow="0" w:firstColumn="1" w:lastColumn="0" w:oddVBand="0" w:evenVBand="0" w:oddHBand="0" w:evenHBand="0" w:firstRowFirstColumn="0" w:firstRowLastColumn="0" w:lastRowFirstColumn="0" w:lastRowLastColumn="0"/>
+            <w:tcW w:w="2642" w:type="dxa"/>
+            <w:vMerge w:val="restart"/>
+          </w:tcPr>
+          <w:p>
+            <w:pPr>
+              <w:spacing w:line="360" w:lineRule="auto"/>
+              <w:jc w:val="both"/>
+              <w:rPr>
+                <w:rFonts w:ascii="Garamond" w:hAnsi="Garamond" w:cs="Times New Roman"/>
+                <w:sz w:val="24"/>
+                <w:szCs w:val="24"/>
+                <w:lang w:val="id-ID"/>
+              </w:rPr>
+            </w:pPr>
+            <w:r>
+              <w:rPr>
+                <w:rFonts w:ascii="Garamond" w:hAnsi="Garamond" w:cs="Times New Roman"/>
+                <w:sz w:val="24"/>
+                <w:szCs w:val="24"/>
+                <w:lang w:val="id-ID"/>
+              </w:rPr>
+              <w:t>Register</w:t>
+            </w:r>
+          </w:p>
+        </w:tc>
+        <w:tc>
+          <w:tcPr>
+            <w:tcW w:w="2642" w:type="dxa"/>
+          </w:tcPr>
+          <w:p>
+            <w:pPr>
+              <w:spacing w:line="360" w:lineRule="auto"/>
+              <w:jc w:val="both"/>
+              <w:cnfStyle w:val="000000100000" w:firstRow="0" w:lastRow="0" w:firstColumn="0" w:lastColumn="0" w:oddVBand="0" w:evenVBand="0" w:oddHBand="1" w:evenHBand="0" w:firstRowFirstColumn="0" w:firstRowLastColumn="0" w:lastRowFirstColumn="0" w:lastRowLastColumn="0"/>
+              <w:rPr>
+                <w:rFonts w:ascii="Garamond" w:hAnsi="Garamond" w:cs="Times New Roman"/>
+                <w:sz w:val="24"/>
+                <w:szCs w:val="24"/>
+                <w:lang w:val="id-ID"/>
+              </w:rPr>
+            </w:pPr>
+            <w:r>
+              <w:rPr>
+                <w:rFonts w:ascii="Garamond" w:hAnsi="Garamond" w:cs="Times New Roman"/>
+                <w:sz w:val="24"/>
+                <w:szCs w:val="24"/>
+                <w:lang w:val="id-ID"/>
+              </w:rPr>
+              <w:t>Input data pendaftaran</w:t>
+            </w:r>
+          </w:p>
+        </w:tc>
+        <w:tc>
+          <w:tcPr>
+            <w:tcW w:w="2643" w:type="dxa"/>
+          </w:tcPr>
+          <w:p>
+            <w:pPr>
+              <w:spacing w:line="360" w:lineRule="auto"/>
+              <w:jc w:val="both"/>
+              <w:cnfStyle w:val="000000100000" w:firstRow="0" w:lastRow="0" w:firstColumn="0" w:lastColumn="0" w:oddVBand="0" w:evenVBand="0" w:oddHBand="1" w:evenHBand="0" w:firstRowFirstColumn="0" w:firstRowLastColumn="0" w:lastRowFirstColumn="0" w:lastRowLastColumn="0"/>
+              <w:rPr>
+                <w:rFonts w:ascii="Garamond" w:hAnsi="Garamond" w:cs="Times New Roman"/>
+                <w:i/>
+                <w:iCs/>
+                <w:sz w:val="24"/>
+                <w:szCs w:val="24"/>
+                <w:lang w:val="id-ID"/>
+              </w:rPr>
+            </w:pPr>
+            <w:r>
+              <w:rPr>
+                <w:rFonts w:ascii="Garamond" w:hAnsi="Garamond" w:cs="Times New Roman"/>
+                <w:i/>
+                <w:iCs/>
+                <w:sz w:val="24"/>
+                <w:szCs w:val="24"/>
+                <w:lang w:val="id-ID"/>
+              </w:rPr>
+              <w:t>Black box</w:t>
+            </w:r>
+          </w:p>
+        </w:tc>
+      </w:tr>
+      <w:tr>
+        <w:tc>
+          <w:tcPr>
+            <w:cnfStyle w:val="001000000000" w:firstRow="0" w:lastRow="0" w:firstColumn="1" w:lastColumn="0" w:oddVBand="0" w:evenVBand="0" w:oddHBand="0" w:evenHBand="0" w:firstRowFirstColumn="0" w:firstRowLastColumn="0" w:lastRowFirstColumn="0" w:lastRowLastColumn="0"/>
+            <w:tcW w:w="2642" w:type="dxa"/>
+            <w:vMerge/>
+          </w:tcPr>
+          <w:p>
+            <w:pPr>
+              <w:spacing w:line="360" w:lineRule="auto"/>
+              <w:jc w:val="both"/>
+              <w:rPr>
+                <w:rFonts w:ascii="Garamond" w:hAnsi="Garamond" w:cs="Times New Roman"/>
+                <w:sz w:val="24"/>
+                <w:szCs w:val="24"/>
+                <w:lang w:val="id-ID"/>
+              </w:rPr>
+            </w:pPr>
+          </w:p>
+        </w:tc>
+        <w:tc>
+          <w:tcPr>
+            <w:tcW w:w="2642" w:type="dxa"/>
+          </w:tcPr>
+          <w:p>
+            <w:pPr>
+              <w:spacing w:line="360" w:lineRule="auto"/>
+              <w:jc w:val="both"/>
+              <w:cnfStyle w:val="000000000000" w:firstRow="0" w:lastRow="0" w:firstColumn="0" w:lastColumn="0" w:oddVBand="0" w:evenVBand="0" w:oddHBand="0" w:evenHBand="0" w:firstRowFirstColumn="0" w:firstRowLastColumn="0" w:lastRowFirstColumn="0" w:lastRowLastColumn="0"/>
+              <w:rPr>
+                <w:rFonts w:ascii="Garamond" w:hAnsi="Garamond" w:cs="Times New Roman"/>
+                <w:sz w:val="24"/>
+                <w:szCs w:val="24"/>
+                <w:lang w:val="id-ID"/>
+              </w:rPr>
+            </w:pPr>
+            <w:r>
+              <w:rPr>
+                <w:rFonts w:ascii="Garamond" w:hAnsi="Garamond" w:cs="Times New Roman"/>
+                <w:sz w:val="24"/>
+                <w:szCs w:val="24"/>
+                <w:lang w:val="id-ID"/>
+              </w:rPr>
+              <w:t>Validasi data pendaftaran</w:t>
+            </w:r>
+          </w:p>
+        </w:tc>
+        <w:tc>
+          <w:tcPr>
+            <w:tcW w:w="2643" w:type="dxa"/>
+          </w:tcPr>
+          <w:p>
+            <w:pPr>
+              <w:spacing w:line="360" w:lineRule="auto"/>
+              <w:jc w:val="both"/>
+              <w:cnfStyle w:val="000000000000" w:firstRow="0" w:lastRow="0" w:firstColumn="0" w:lastColumn="0" w:oddVBand="0" w:evenVBand="0" w:oddHBand="0" w:evenHBand="0" w:firstRowFirstColumn="0" w:firstRowLastColumn="0" w:lastRowFirstColumn="0" w:lastRowLastColumn="0"/>
+              <w:rPr>
+                <w:rFonts w:ascii="Garamond" w:hAnsi="Garamond" w:cs="Times New Roman"/>
+                <w:i/>
+                <w:iCs/>
+                <w:sz w:val="24"/>
+                <w:szCs w:val="24"/>
+                <w:lang w:val="id-ID"/>
+              </w:rPr>
+            </w:pPr>
+            <w:r>
+              <w:rPr>
+                <w:rFonts w:ascii="Garamond" w:hAnsi="Garamond" w:cs="Times New Roman"/>
+                <w:i/>
+                <w:iCs/>
+                <w:sz w:val="24"/>
+                <w:szCs w:val="24"/>
+                <w:lang w:val="id-ID"/>
+              </w:rPr>
+              <w:t>Black box</w:t>
+            </w:r>
+          </w:p>
+        </w:tc>
+      </w:tr>
+      <w:tr>
+        <w:trPr>
+          <w:cnfStyle w:val="000000100000" w:firstRow="0" w:lastRow="0" w:firstColumn="0" w:lastColumn="0" w:oddVBand="0" w:evenVBand="0" w:oddHBand="1" w:evenHBand="0" w:firstRowFirstColumn="0" w:firstRowLastColumn="0" w:lastRowFirstColumn="0" w:lastRowLastColumn="0"/>
+        </w:trPr>
+        <w:tc>
+          <w:tcPr>
+            <w:cnfStyle w:val="001000000000" w:firstRow="0" w:lastRow="0" w:firstColumn="1" w:lastColumn="0" w:oddVBand="0" w:evenVBand="0" w:oddHBand="0" w:evenHBand="0" w:firstRowFirstColumn="0" w:firstRowLastColumn="0" w:lastRowFirstColumn="0" w:lastRowLastColumn="0"/>
+            <w:tcW w:w="2642" w:type="dxa"/>
+            <w:vMerge/>
+          </w:tcPr>
+          <w:p>
+            <w:pPr>
+              <w:spacing w:line="360" w:lineRule="auto"/>
+              <w:jc w:val="both"/>
+              <w:rPr>
+                <w:rFonts w:ascii="Garamond" w:hAnsi="Garamond" w:cs="Times New Roman"/>
+                <w:sz w:val="24"/>
+                <w:szCs w:val="24"/>
+                <w:lang w:val="id-ID"/>
+              </w:rPr>
+            </w:pPr>
+          </w:p>
+        </w:tc>
+        <w:tc>
+          <w:tcPr>
+            <w:tcW w:w="2642" w:type="dxa"/>
+          </w:tcPr>
+          <w:p>
+            <w:pPr>
+              <w:spacing w:line="360" w:lineRule="auto"/>
+              <w:jc w:val="both"/>
+              <w:cnfStyle w:val="000000100000" w:firstRow="0" w:lastRow="0" w:firstColumn="0" w:lastColumn="0" w:oddVBand="0" w:evenVBand="0" w:oddHBand="1" w:evenHBand="0" w:firstRowFirstColumn="0" w:firstRowLastColumn="0" w:lastRowFirstColumn="0" w:lastRowLastColumn="0"/>
+              <w:rPr>
+                <w:rFonts w:ascii="Garamond" w:hAnsi="Garamond" w:cs="Times New Roman"/>
+                <w:sz w:val="24"/>
+                <w:szCs w:val="24"/>
+                <w:lang w:val="id-ID"/>
+              </w:rPr>
+            </w:pPr>
+            <w:r>
+              <w:rPr>
+                <w:rFonts w:ascii="Garamond" w:hAnsi="Garamond" w:cs="Times New Roman"/>
+                <w:sz w:val="24"/>
+                <w:szCs w:val="24"/>
+                <w:lang w:val="id-ID"/>
+              </w:rPr>
+              <w:t>Menyimpan data pendaftaran ke database</w:t>
+            </w:r>
+          </w:p>
+        </w:tc>
+        <w:tc>
+          <w:tcPr>
+            <w:tcW w:w="2643" w:type="dxa"/>
+          </w:tcPr>
+          <w:p>
+            <w:pPr>
+              <w:spacing w:line="360" w:lineRule="auto"/>
+              <w:jc w:val="both"/>
+              <w:cnfStyle w:val="000000100000" w:firstRow="0" w:lastRow="0" w:firstColumn="0" w:lastColumn="0" w:oddVBand="0" w:evenVBand="0" w:oddHBand="1" w:evenHBand="0" w:firstRowFirstColumn="0" w:firstRowLastColumn="0" w:lastRowFirstColumn="0" w:lastRowLastColumn="0"/>
+              <w:rPr>
+                <w:rFonts w:ascii="Garamond" w:hAnsi="Garamond" w:cs="Times New Roman"/>
+                <w:i/>
+                <w:iCs/>
+                <w:sz w:val="24"/>
+                <w:szCs w:val="24"/>
+                <w:lang w:val="id-ID"/>
+              </w:rPr>
+            </w:pPr>
+            <w:r>
+              <w:rPr>
+                <w:rFonts w:ascii="Garamond" w:hAnsi="Garamond" w:cs="Times New Roman"/>
+                <w:i/>
+                <w:iCs/>
+                <w:sz w:val="24"/>
+                <w:szCs w:val="24"/>
+                <w:lang w:val="id-ID"/>
+              </w:rPr>
+              <w:t>Black box</w:t>
+            </w:r>
+          </w:p>
+        </w:tc>
+      </w:tr>
+      <w:tr>
+        <w:tc>
+          <w:tcPr>
+            <w:cnfStyle w:val="001000000000" w:firstRow="0" w:lastRow="0" w:firstColumn="1" w:lastColumn="0" w:oddVBand="0" w:evenVBand="0" w:oddHBand="0" w:evenHBand="0" w:firstRowFirstColumn="0" w:firstRowLastColumn="0" w:lastRowFirstColumn="0" w:lastRowLastColumn="0"/>
+            <w:tcW w:w="2642" w:type="dxa"/>
+            <w:vMerge w:val="restart"/>
+          </w:tcPr>
+          <w:p>
+            <w:pPr>
+              <w:spacing w:line="360" w:lineRule="auto"/>
+              <w:jc w:val="both"/>
+              <w:rPr>
+                <w:rFonts w:ascii="Garamond" w:hAnsi="Garamond" w:cs="Times New Roman"/>
+                <w:sz w:val="24"/>
+                <w:szCs w:val="24"/>
+                <w:lang w:val="id-ID"/>
+              </w:rPr>
+            </w:pPr>
+            <w:r>
+              <w:rPr>
+                <w:rFonts w:ascii="Garamond" w:hAnsi="Garamond" w:cs="Times New Roman"/>
+                <w:sz w:val="24"/>
+                <w:szCs w:val="24"/>
+                <w:lang w:val="id-ID"/>
+              </w:rPr>
+              <w:t>Tautan masuk ajaib (</w:t>
+            </w:r>
+            <w:r>
+              <w:rPr>
+                <w:rFonts w:ascii="Garamond" w:hAnsi="Garamond" w:cs="Times New Roman"/>
+                <w:i/>
+                <w:iCs/>
+                <w:sz w:val="24"/>
+                <w:szCs w:val="24"/>
+                <w:lang w:val="id-ID"/>
+              </w:rPr>
+              <w:t>magic link</w:t>
+            </w:r>
+            <w:r>
+              <w:rPr>
+                <w:rFonts w:ascii="Garamond" w:hAnsi="Garamond" w:cs="Times New Roman"/>
+                <w:sz w:val="24"/>
+                <w:szCs w:val="24"/>
+                <w:lang w:val="id-ID"/>
+              </w:rPr>
+              <w:t>)</w:t>
+            </w:r>
+          </w:p>
+        </w:tc>
+        <w:tc>
+          <w:tcPr>
+            <w:tcW w:w="2642" w:type="dxa"/>
+          </w:tcPr>
+          <w:p>
+            <w:pPr>
+              <w:spacing w:line="360" w:lineRule="auto"/>
+              <w:jc w:val="both"/>
+              <w:cnfStyle w:val="000000000000" w:firstRow="0" w:lastRow="0" w:firstColumn="0" w:lastColumn="0" w:oddVBand="0" w:evenVBand="0" w:oddHBand="0" w:evenHBand="0" w:firstRowFirstColumn="0" w:firstRowLastColumn="0" w:lastRowFirstColumn="0" w:lastRowLastColumn="0"/>
+              <w:rPr>
+                <w:rFonts w:ascii="Garamond" w:hAnsi="Garamond" w:cs="Times New Roman"/>
+                <w:sz w:val="24"/>
+                <w:szCs w:val="24"/>
+                <w:lang w:val="id-ID"/>
+              </w:rPr>
+            </w:pPr>
+            <w:r>
+              <w:rPr>
+                <w:rFonts w:ascii="Garamond" w:hAnsi="Garamond" w:cs="Times New Roman"/>
+                <w:sz w:val="24"/>
+                <w:szCs w:val="24"/>
+                <w:lang w:val="id-ID"/>
+              </w:rPr>
+              <w:t xml:space="preserve">Input data </w:t>
+            </w:r>
+            <w:r>
+              <w:rPr>
+                <w:rFonts w:ascii="Garamond" w:hAnsi="Garamond" w:cs="Times New Roman"/>
+                <w:i/>
+                <w:iCs/>
+                <w:sz w:val="24"/>
+                <w:szCs w:val="24"/>
+                <w:lang w:val="id-ID"/>
+              </w:rPr>
+              <w:t>magic link</w:t>
+            </w:r>
+          </w:p>
+        </w:tc>
+        <w:tc>
+          <w:tcPr>
+            <w:tcW w:w="2643" w:type="dxa"/>
+          </w:tcPr>
+          <w:p>
+            <w:pPr>
+              <w:spacing w:line="360" w:lineRule="auto"/>
+              <w:jc w:val="both"/>
+              <w:cnfStyle w:val="000000000000" w:firstRow="0" w:lastRow="0" w:firstColumn="0" w:lastColumn="0" w:oddVBand="0" w:evenVBand="0" w:oddHBand="0" w:evenHBand="0" w:firstRowFirstColumn="0" w:firstRowLastColumn="0" w:lastRowFirstColumn="0" w:lastRowLastColumn="0"/>
+              <w:rPr>
+                <w:rFonts w:ascii="Garamond" w:hAnsi="Garamond" w:cs="Times New Roman"/>
+                <w:i/>
+                <w:iCs/>
+                <w:sz w:val="24"/>
+                <w:szCs w:val="24"/>
+                <w:lang w:val="id-ID"/>
+              </w:rPr>
+            </w:pPr>
+            <w:r>
+              <w:rPr>
+                <w:rFonts w:ascii="Garamond" w:hAnsi="Garamond" w:cs="Times New Roman"/>
+                <w:i/>
+                <w:iCs/>
+                <w:sz w:val="24"/>
+                <w:szCs w:val="24"/>
+                <w:lang w:val="id-ID"/>
+              </w:rPr>
+              <w:t>Black box</w:t>
+            </w:r>
+          </w:p>
+        </w:tc>
+      </w:tr>
+      <w:tr>
+        <w:trPr>
+          <w:cnfStyle w:val="000000100000" w:firstRow="0" w:lastRow="0" w:firstColumn="0" w:lastColumn="0" w:oddVBand="0" w:evenVBand="0" w:oddHBand="1" w:evenHBand="0" w:firstRowFirstColumn="0" w:firstRowLastColumn="0" w:lastRowFirstColumn="0" w:lastRowLastColumn="0"/>
+        </w:trPr>
+        <w:tc>
+          <w:tcPr>
+            <w:cnfStyle w:val="001000000000" w:firstRow="0" w:lastRow="0" w:firstColumn="1" w:lastColumn="0" w:oddVBand="0" w:evenVBand="0" w:oddHBand="0" w:evenHBand="0" w:firstRowFirstColumn="0" w:firstRowLastColumn="0" w:lastRowFirstColumn="0" w:lastRowLastColumn="0"/>
+            <w:tcW w:w="2642" w:type="dxa"/>
+            <w:vMerge/>
+          </w:tcPr>
+          <w:p>
+            <w:pPr>
+              <w:spacing w:line="360" w:lineRule="auto"/>
+              <w:jc w:val="both"/>
+              <w:rPr>
+                <w:rFonts w:ascii="Garamond" w:hAnsi="Garamond" w:cs="Times New Roman"/>
+                <w:sz w:val="24"/>
+                <w:szCs w:val="24"/>
+                <w:lang w:val="id-ID"/>
+              </w:rPr>
+            </w:pPr>
+          </w:p>
+        </w:tc>
+        <w:tc>
+          <w:tcPr>
+            <w:tcW w:w="2642" w:type="dxa"/>
+          </w:tcPr>
+          <w:p>
+            <w:pPr>
+              <w:spacing w:line="360" w:lineRule="auto"/>
+              <w:jc w:val="both"/>
+              <w:cnfStyle w:val="000000100000" w:firstRow="0" w:lastRow="0" w:firstColumn="0" w:lastColumn="0" w:oddVBand="0" w:evenVBand="0" w:oddHBand="1" w:evenHBand="0" w:firstRowFirstColumn="0" w:firstRowLastColumn="0" w:lastRowFirstColumn="0" w:lastRowLastColumn="0"/>
+              <w:rPr>
+                <w:rFonts w:ascii="Garamond" w:hAnsi="Garamond" w:cs="Times New Roman"/>
+                <w:sz w:val="24"/>
+                <w:szCs w:val="24"/>
+                <w:lang w:val="id-ID"/>
+              </w:rPr>
+            </w:pPr>
+            <w:r>
+              <w:rPr>
+                <w:rFonts w:ascii="Garamond" w:hAnsi="Garamond" w:cs="Times New Roman"/>
+                <w:sz w:val="24"/>
+                <w:szCs w:val="24"/>
+                <w:lang w:val="id-ID"/>
+              </w:rPr>
+              <w:t xml:space="preserve">Validasi data </w:t>
+            </w:r>
+            <w:r>
+              <w:rPr>
+                <w:rFonts w:ascii="Garamond" w:hAnsi="Garamond" w:cs="Times New Roman"/>
+                <w:i/>
+                <w:iCs/>
+                <w:sz w:val="24"/>
+                <w:szCs w:val="24"/>
+                <w:lang w:val="id-ID"/>
+              </w:rPr>
+              <w:t>magic link</w:t>
+            </w:r>
+          </w:p>
+        </w:tc>
+        <w:tc>
+          <w:tcPr>
+            <w:tcW w:w="2643" w:type="dxa"/>
+          </w:tcPr>
+          <w:p>
+            <w:pPr>
+              <w:spacing w:line="360" w:lineRule="auto"/>
+              <w:jc w:val="both"/>
+              <w:cnfStyle w:val="000000100000" w:firstRow="0" w:lastRow="0" w:firstColumn="0" w:lastColumn="0" w:oddVBand="0" w:evenVBand="0" w:oddHBand="1" w:evenHBand="0" w:firstRowFirstColumn="0" w:firstRowLastColumn="0" w:lastRowFirstColumn="0" w:lastRowLastColumn="0"/>
+              <w:rPr>
+                <w:rFonts w:ascii="Garamond" w:hAnsi="Garamond" w:cs="Times New Roman"/>
+                <w:i/>
+                <w:iCs/>
+                <w:sz w:val="24"/>
+                <w:szCs w:val="24"/>
+                <w:lang w:val="id-ID"/>
+              </w:rPr>
+            </w:pPr>
+            <w:r>
+              <w:rPr>
+                <w:rFonts w:ascii="Garamond" w:hAnsi="Garamond" w:cs="Times New Roman"/>
+                <w:i/>
+                <w:iCs/>
+                <w:sz w:val="24"/>
+                <w:szCs w:val="24"/>
+                <w:lang w:val="id-ID"/>
+              </w:rPr>
+              <w:t>Black box</w:t>
+            </w:r>
+          </w:p>
+        </w:tc>
+      </w:tr>
+      <w:tr>
+        <w:tc>
+          <w:tcPr>
+            <w:cnfStyle w:val="001000000000" w:firstRow="0" w:lastRow="0" w:firstColumn="1" w:lastColumn="0" w:oddVBand="0" w:evenVBand="0" w:oddHBand="0" w:evenHBand="0" w:firstRowFirstColumn="0" w:firstRowLastColumn="0" w:lastRowFirstColumn="0" w:lastRowLastColumn="0"/>
+            <w:tcW w:w="2642" w:type="dxa"/>
+            <w:vMerge/>
+          </w:tcPr>
+          <w:p>
+            <w:pPr>
+              <w:spacing w:line="360" w:lineRule="auto"/>
+              <w:jc w:val="both"/>
+              <w:rPr>
+                <w:rFonts w:ascii="Garamond" w:hAnsi="Garamond" w:cs="Times New Roman"/>
+                <w:sz w:val="24"/>
+                <w:szCs w:val="24"/>
+                <w:lang w:val="id-ID"/>
+              </w:rPr>
+            </w:pPr>
+          </w:p>
+        </w:tc>
+        <w:tc>
+          <w:tcPr>
+            <w:tcW w:w="2642" w:type="dxa"/>
+          </w:tcPr>
+          <w:p>
+            <w:pPr>
+              <w:spacing w:line="360" w:lineRule="auto"/>
+              <w:jc w:val="both"/>
+              <w:cnfStyle w:val="000000000000" w:firstRow="0" w:lastRow="0" w:firstColumn="0" w:lastColumn="0" w:oddVBand="0" w:evenVBand="0" w:oddHBand="0" w:evenHBand="0" w:firstRowFirstColumn="0" w:firstRowLastColumn="0" w:lastRowFirstColumn="0" w:lastRowLastColumn="0"/>
+              <w:rPr>
+                <w:rFonts w:ascii="Garamond" w:hAnsi="Garamond" w:cs="Times New Roman"/>
+                <w:sz w:val="24"/>
+                <w:szCs w:val="24"/>
+                <w:lang w:val="id-ID"/>
+              </w:rPr>
+            </w:pPr>
+            <w:r>
+              <w:rPr>
+                <w:rFonts w:ascii="Garamond" w:hAnsi="Garamond" w:cs="Times New Roman"/>
+                <w:sz w:val="24"/>
+                <w:szCs w:val="24"/>
+                <w:lang w:val="id-ID"/>
+              </w:rPr>
+              <w:t xml:space="preserve">Menyimpan data </w:t>
+            </w:r>
+            <w:r>
+              <w:rPr>
+                <w:rFonts w:ascii="Garamond" w:hAnsi="Garamond" w:cs="Times New Roman"/>
+                <w:i/>
+                <w:iCs/>
+                <w:sz w:val="24"/>
+                <w:szCs w:val="24"/>
+                <w:lang w:val="id-ID"/>
+              </w:rPr>
+              <w:t>magic link</w:t>
+            </w:r>
+            <w:r>
+              <w:rPr>
+                <w:rFonts w:ascii="Garamond" w:hAnsi="Garamond" w:cs="Times New Roman"/>
+                <w:i/>
+                <w:iCs/>
+                <w:sz w:val="24"/>
+                <w:szCs w:val="24"/>
+                <w:lang w:val="id-ID"/>
+              </w:rPr>
+              <w:t xml:space="preserve"> </w:t>
+            </w:r>
+            <w:r>
+              <w:rPr>
+                <w:rFonts w:ascii="Garamond" w:hAnsi="Garamond" w:cs="Times New Roman"/>
+                <w:sz w:val="24"/>
+                <w:szCs w:val="24"/>
+                <w:lang w:val="id-ID"/>
+              </w:rPr>
+              <w:t>ke database</w:t>
+            </w:r>
+          </w:p>
+        </w:tc>
+        <w:tc>
+          <w:tcPr>
+            <w:tcW w:w="2643" w:type="dxa"/>
+          </w:tcPr>
+          <w:p>
+            <w:pPr>
+              <w:spacing w:line="360" w:lineRule="auto"/>
+              <w:jc w:val="both"/>
+              <w:cnfStyle w:val="000000000000" w:firstRow="0" w:lastRow="0" w:firstColumn="0" w:lastColumn="0" w:oddVBand="0" w:evenVBand="0" w:oddHBand="0" w:evenHBand="0" w:firstRowFirstColumn="0" w:firstRowLastColumn="0" w:lastRowFirstColumn="0" w:lastRowLastColumn="0"/>
+              <w:rPr>
+                <w:rFonts w:ascii="Garamond" w:hAnsi="Garamond" w:cs="Times New Roman"/>
+                <w:i/>
+                <w:iCs/>
+                <w:sz w:val="24"/>
+                <w:szCs w:val="24"/>
+                <w:lang w:val="id-ID"/>
+              </w:rPr>
+            </w:pPr>
+            <w:r>
+              <w:rPr>
+                <w:rFonts w:ascii="Garamond" w:hAnsi="Garamond" w:cs="Times New Roman"/>
+                <w:i/>
+                <w:iCs/>
+                <w:sz w:val="24"/>
+                <w:szCs w:val="24"/>
+                <w:lang w:val="id-ID"/>
+              </w:rPr>
+              <w:t>Black box</w:t>
+            </w:r>
+          </w:p>
+        </w:tc>
+      </w:tr>
+      <w:tr>
+        <w:trPr>
+          <w:cnfStyle w:val="000000100000" w:firstRow="0" w:lastRow="0" w:firstColumn="0" w:lastColumn="0" w:oddVBand="0" w:evenVBand="0" w:oddHBand="1" w:evenHBand="0" w:firstRowFirstColumn="0" w:firstRowLastColumn="0" w:lastRowFirstColumn="0" w:lastRowLastColumn="0"/>
+        </w:trPr>
+        <w:tc>
+          <w:tcPr>
+            <w:cnfStyle w:val="001000000000" w:firstRow="0" w:lastRow="0" w:firstColumn="1" w:lastColumn="0" w:oddVBand="0" w:evenVBand="0" w:oddHBand="0" w:evenHBand="0" w:firstRowFirstColumn="0" w:firstRowLastColumn="0" w:lastRowFirstColumn="0" w:lastRowLastColumn="0"/>
+            <w:tcW w:w="2642" w:type="dxa"/>
+          </w:tcPr>
+          <w:p>
+            <w:pPr>
+              <w:spacing w:line="360" w:lineRule="auto"/>
+              <w:jc w:val="both"/>
+              <w:rPr>
+                <w:rFonts w:ascii="Garamond" w:hAnsi="Garamond" w:cs="Times New Roman"/>
+                <w:sz w:val="24"/>
+                <w:szCs w:val="24"/>
+                <w:lang w:val="id-ID"/>
+              </w:rPr>
+            </w:pPr>
+          </w:p>
+        </w:tc>
+        <w:tc>
+          <w:tcPr>
+            <w:tcW w:w="2642" w:type="dxa"/>
+          </w:tcPr>
+          <w:p>
+            <w:pPr>
+              <w:spacing w:line="360" w:lineRule="auto"/>
+              <w:jc w:val="both"/>
+              <w:cnfStyle w:val="000000100000" w:firstRow="0" w:lastRow="0" w:firstColumn="0" w:lastColumn="0" w:oddVBand="0" w:evenVBand="0" w:oddHBand="1" w:evenHBand="0" w:firstRowFirstColumn="0" w:firstRowLastColumn="0" w:lastRowFirstColumn="0" w:lastRowLastColumn="0"/>
+              <w:rPr>
+                <w:rFonts w:ascii="Garamond" w:hAnsi="Garamond" w:cs="Times New Roman"/>
+                <w:sz w:val="24"/>
+                <w:szCs w:val="24"/>
+                <w:lang w:val="id-ID"/>
+              </w:rPr>
+            </w:pPr>
+          </w:p>
+        </w:tc>
+        <w:tc>
+          <w:tcPr>
+            <w:tcW w:w="2643" w:type="dxa"/>
+          </w:tcPr>
+          <w:p>
+            <w:pPr>
+              <w:spacing w:line="360" w:lineRule="auto"/>
+              <w:jc w:val="both"/>
+              <w:cnfStyle w:val="000000100000" w:firstRow="0" w:lastRow="0" w:firstColumn="0" w:lastColumn="0" w:oddVBand="0" w:evenVBand="0" w:oddHBand="1" w:evenHBand="0" w:firstRowFirstColumn="0" w:firstRowLastColumn="0" w:lastRowFirstColumn="0" w:lastRowLastColumn="0"/>
+              <w:rPr>
+                <w:rFonts w:ascii="Garamond" w:hAnsi="Garamond" w:cs="Times New Roman"/>
+                <w:i/>
+                <w:iCs/>
+                <w:sz w:val="24"/>
+                <w:szCs w:val="24"/>
+                <w:lang w:val="id-ID"/>
+              </w:rPr>
+            </w:pPr>
+            <w:r>
+              <w:rPr>
+                <w:rFonts w:ascii="Garamond" w:hAnsi="Garamond" w:cs="Times New Roman"/>
+                <w:i/>
+                <w:iCs/>
+                <w:sz w:val="24"/>
+                <w:szCs w:val="24"/>
+                <w:lang w:val="id-ID"/>
+              </w:rPr>
+              <w:t>Black box</w:t>
+            </w:r>
+          </w:p>
+        </w:tc>
+      </w:tr>
+      <w:tr>
+        <w:tc>
+          <w:tcPr>
+            <w:cnfStyle w:val="001000000000" w:firstRow="0" w:lastRow="0" w:firstColumn="1" w:lastColumn="0" w:oddVBand="0" w:evenVBand="0" w:oddHBand="0" w:evenHBand="0" w:firstRowFirstColumn="0" w:firstRowLastColumn="0" w:lastRowFirstColumn="0" w:lastRowLastColumn="0"/>
+            <w:tcW w:w="2642" w:type="dxa"/>
+          </w:tcPr>
+          <w:p>
+            <w:pPr>
+              <w:spacing w:line="360" w:lineRule="auto"/>
+              <w:jc w:val="both"/>
+              <w:rPr>
+                <w:rFonts w:ascii="Garamond" w:hAnsi="Garamond" w:cs="Times New Roman"/>
+                <w:sz w:val="24"/>
+                <w:szCs w:val="24"/>
+                <w:lang w:val="id-ID"/>
+              </w:rPr>
+            </w:pPr>
+          </w:p>
+        </w:tc>
+        <w:tc>
+          <w:tcPr>
+            <w:tcW w:w="2642" w:type="dxa"/>
+          </w:tcPr>
+          <w:p>
+            <w:pPr>
+              <w:spacing w:line="360" w:lineRule="auto"/>
+              <w:jc w:val="both"/>
+              <w:cnfStyle w:val="000000000000" w:firstRow="0" w:lastRow="0" w:firstColumn="0" w:lastColumn="0" w:oddVBand="0" w:evenVBand="0" w:oddHBand="0" w:evenHBand="0" w:firstRowFirstColumn="0" w:firstRowLastColumn="0" w:lastRowFirstColumn="0" w:lastRowLastColumn="0"/>
+              <w:rPr>
+                <w:rFonts w:ascii="Garamond" w:hAnsi="Garamond" w:cs="Times New Roman"/>
+                <w:sz w:val="24"/>
+                <w:szCs w:val="24"/>
+                <w:lang w:val="id-ID"/>
+              </w:rPr>
+            </w:pPr>
+          </w:p>
+        </w:tc>
+        <w:tc>
+          <w:tcPr>
+            <w:tcW w:w="2643" w:type="dxa"/>
+          </w:tcPr>
+          <w:p>
+            <w:pPr>
+              <w:spacing w:line="360" w:lineRule="auto"/>
+              <w:jc w:val="both"/>
+              <w:cnfStyle w:val="000000000000" w:firstRow="0" w:lastRow="0" w:firstColumn="0" w:lastColumn="0" w:oddVBand="0" w:evenVBand="0" w:oddHBand="0" w:evenHBand="0" w:firstRowFirstColumn="0" w:firstRowLastColumn="0" w:lastRowFirstColumn="0" w:lastRowLastColumn="0"/>
+              <w:rPr>
+                <w:rFonts w:ascii="Garamond" w:hAnsi="Garamond" w:cs="Times New Roman"/>
+                <w:i/>
+                <w:iCs/>
+                <w:sz w:val="24"/>
+                <w:szCs w:val="24"/>
+                <w:lang w:val="id-ID"/>
+              </w:rPr>
+            </w:pPr>
+            <w:r>
+              <w:rPr>
+                <w:rFonts w:ascii="Garamond" w:hAnsi="Garamond" w:cs="Times New Roman"/>
+                <w:i/>
+                <w:iCs/>
+                <w:sz w:val="24"/>
+                <w:szCs w:val="24"/>
+                <w:lang w:val="id-ID"/>
+              </w:rPr>
+              <w:t>Black box</w:t>
+            </w:r>
+          </w:p>
+        </w:tc>
+      </w:tr>
+      <w:tr>
+        <w:trPr>
+          <w:cnfStyle w:val="000000100000" w:firstRow="0" w:lastRow="0" w:firstColumn="0" w:lastColumn="0" w:oddVBand="0" w:evenVBand="0" w:oddHBand="1" w:evenHBand="0" w:firstRowFirstColumn="0" w:firstRowLastColumn="0" w:lastRowFirstColumn="0" w:lastRowLastColumn="0"/>
+        </w:trPr>
+        <w:tc>
+          <w:tcPr>
+            <w:cnfStyle w:val="001000000000" w:firstRow="0" w:lastRow="0" w:firstColumn="1" w:lastColumn="0" w:oddVBand="0" w:evenVBand="0" w:oddHBand="0" w:evenHBand="0" w:firstRowFirstColumn="0" w:firstRowLastColumn="0" w:lastRowFirstColumn="0" w:lastRowLastColumn="0"/>
+            <w:tcW w:w="2642" w:type="dxa"/>
+          </w:tcPr>
+          <w:p>
+            <w:pPr>
+              <w:spacing w:line="360" w:lineRule="auto"/>
+              <w:jc w:val="both"/>
+              <w:rPr>
+                <w:rFonts w:ascii="Garamond" w:hAnsi="Garamond" w:cs="Times New Roman"/>
+                <w:sz w:val="24"/>
+                <w:szCs w:val="24"/>
+                <w:lang w:val="id-ID"/>
+              </w:rPr>
+            </w:pPr>
+          </w:p>
+        </w:tc>
+        <w:tc>
+          <w:tcPr>
+            <w:tcW w:w="2642" w:type="dxa"/>
+          </w:tcPr>
+          <w:p>
+            <w:pPr>
+              <w:spacing w:line="360" w:lineRule="auto"/>
+              <w:jc w:val="both"/>
+              <w:cnfStyle w:val="000000100000" w:firstRow="0" w:lastRow="0" w:firstColumn="0" w:lastColumn="0" w:oddVBand="0" w:evenVBand="0" w:oddHBand="1" w:evenHBand="0" w:firstRowFirstColumn="0" w:firstRowLastColumn="0" w:lastRowFirstColumn="0" w:lastRowLastColumn="0"/>
+              <w:rPr>
+                <w:rFonts w:ascii="Garamond" w:hAnsi="Garamond" w:cs="Times New Roman"/>
+                <w:sz w:val="24"/>
+                <w:szCs w:val="24"/>
+                <w:lang w:val="id-ID"/>
+              </w:rPr>
+            </w:pPr>
+          </w:p>
+        </w:tc>
+        <w:tc>
+          <w:tcPr>
+            <w:tcW w:w="2643" w:type="dxa"/>
+          </w:tcPr>
+          <w:p>
+            <w:pPr>
+              <w:spacing w:line="360" w:lineRule="auto"/>
+              <w:jc w:val="both"/>
+              <w:cnfStyle w:val="000000100000" w:firstRow="0" w:lastRow="0" w:firstColumn="0" w:lastColumn="0" w:oddVBand="0" w:evenVBand="0" w:oddHBand="1" w:evenHBand="0" w:firstRowFirstColumn="0" w:firstRowLastColumn="0" w:lastRowFirstColumn="0" w:lastRowLastColumn="0"/>
+              <w:rPr>
+                <w:rFonts w:ascii="Garamond" w:hAnsi="Garamond" w:cs="Times New Roman"/>
+                <w:i/>
+                <w:iCs/>
+                <w:sz w:val="24"/>
+                <w:szCs w:val="24"/>
+                <w:lang w:val="id-ID"/>
+              </w:rPr>
+            </w:pPr>
+            <w:r>
+              <w:rPr>
+                <w:rFonts w:ascii="Garamond" w:hAnsi="Garamond" w:cs="Times New Roman"/>
+                <w:i/>
+                <w:iCs/>
+                <w:sz w:val="24"/>
+                <w:szCs w:val="24"/>
+                <w:lang w:val="id-ID"/>
+              </w:rPr>
+              <w:t>Black box</w:t>
+            </w:r>
+          </w:p>
+        </w:tc>
+      </w:tr>
+      <w:tr>
+        <w:tc>
+          <w:tcPr>
+            <w:cnfStyle w:val="001000000000" w:firstRow="0" w:lastRow="0" w:firstColumn="1" w:lastColumn="0" w:oddVBand="0" w:evenVBand="0" w:oddHBand="0" w:evenHBand="0" w:firstRowFirstColumn="0" w:firstRowLastColumn="0" w:lastRowFirstColumn="0" w:lastRowLastColumn="0"/>
+            <w:tcW w:w="2642" w:type="dxa"/>
+          </w:tcPr>
+          <w:p>
+            <w:pPr>
+              <w:spacing w:line="360" w:lineRule="auto"/>
+              <w:jc w:val="both"/>
+              <w:rPr>
+                <w:rFonts w:ascii="Garamond" w:hAnsi="Garamond" w:cs="Times New Roman"/>
+                <w:sz w:val="24"/>
+                <w:szCs w:val="24"/>
+                <w:lang w:val="id-ID"/>
+              </w:rPr>
+            </w:pPr>
+          </w:p>
+        </w:tc>
+        <w:tc>
+          <w:tcPr>
+            <w:tcW w:w="2642" w:type="dxa"/>
+          </w:tcPr>
+          <w:p>
+            <w:pPr>
+              <w:spacing w:line="360" w:lineRule="auto"/>
+              <w:jc w:val="both"/>
+              <w:cnfStyle w:val="000000000000" w:firstRow="0" w:lastRow="0" w:firstColumn="0" w:lastColumn="0" w:oddVBand="0" w:evenVBand="0" w:oddHBand="0" w:evenHBand="0" w:firstRowFirstColumn="0" w:firstRowLastColumn="0" w:lastRowFirstColumn="0" w:lastRowLastColumn="0"/>
+              <w:rPr>
+                <w:rFonts w:ascii="Garamond" w:hAnsi="Garamond" w:cs="Times New Roman"/>
+                <w:sz w:val="24"/>
+                <w:szCs w:val="24"/>
+                <w:lang w:val="id-ID"/>
+              </w:rPr>
+            </w:pPr>
+          </w:p>
+        </w:tc>
+        <w:tc>
+          <w:tcPr>
+            <w:tcW w:w="2643" w:type="dxa"/>
+          </w:tcPr>
+          <w:p>
+            <w:pPr>
+              <w:spacing w:line="360" w:lineRule="auto"/>
+              <w:jc w:val="both"/>
+              <w:cnfStyle w:val="000000000000" w:firstRow="0" w:lastRow="0" w:firstColumn="0" w:lastColumn="0" w:oddVBand="0" w:evenVBand="0" w:oddHBand="0" w:evenHBand="0" w:firstRowFirstColumn="0" w:firstRowLastColumn="0" w:lastRowFirstColumn="0" w:lastRowLastColumn="0"/>
+              <w:rPr>
+                <w:rFonts w:ascii="Garamond" w:hAnsi="Garamond" w:cs="Times New Roman"/>
+                <w:i/>
+                <w:iCs/>
+                <w:sz w:val="24"/>
+                <w:szCs w:val="24"/>
+                <w:lang w:val="id-ID"/>
+              </w:rPr>
+            </w:pPr>
+            <w:r>
+              <w:rPr>
+                <w:rFonts w:ascii="Garamond" w:hAnsi="Garamond" w:cs="Times New Roman"/>
+                <w:i/>
+                <w:iCs/>
+                <w:sz w:val="24"/>
+                <w:szCs w:val="24"/>
+                <w:lang w:val="id-ID"/>
+              </w:rPr>
+              <w:t>Black box</w:t>
+            </w:r>
+          </w:p>
+        </w:tc>
+      </w:tr>
+      <w:tr>
+        <w:trPr>
+          <w:cnfStyle w:val="000000100000" w:firstRow="0" w:lastRow="0" w:firstColumn="0" w:lastColumn="0" w:oddVBand="0" w:evenVBand="0" w:oddHBand="1" w:evenHBand="0" w:firstRowFirstColumn="0" w:firstRowLastColumn="0" w:lastRowFirstColumn="0" w:lastRowLastColumn="0"/>
+        </w:trPr>
+        <w:tc>
+          <w:tcPr>
+            <w:cnfStyle w:val="001000000000" w:firstRow="0" w:lastRow="0" w:firstColumn="1" w:lastColumn="0" w:oddVBand="0" w:evenVBand="0" w:oddHBand="0" w:evenHBand="0" w:firstRowFirstColumn="0" w:firstRowLastColumn="0" w:lastRowFirstColumn="0" w:lastRowLastColumn="0"/>
+            <w:tcW w:w="2642" w:type="dxa"/>
+          </w:tcPr>
+          <w:p>
+            <w:pPr>
+              <w:spacing w:line="360" w:lineRule="auto"/>
+              <w:jc w:val="both"/>
+              <w:rPr>
+                <w:rFonts w:ascii="Garamond" w:hAnsi="Garamond" w:cs="Times New Roman"/>
+                <w:sz w:val="24"/>
+                <w:szCs w:val="24"/>
+                <w:lang w:val="id-ID"/>
+              </w:rPr>
+            </w:pPr>
+          </w:p>
+        </w:tc>
+        <w:tc>
+          <w:tcPr>
+            <w:tcW w:w="2642" w:type="dxa"/>
+          </w:tcPr>
+          <w:p>
+            <w:pPr>
+              <w:spacing w:line="360" w:lineRule="auto"/>
+              <w:jc w:val="both"/>
+              <w:cnfStyle w:val="000000100000" w:firstRow="0" w:lastRow="0" w:firstColumn="0" w:lastColumn="0" w:oddVBand="0" w:evenVBand="0" w:oddHBand="1" w:evenHBand="0" w:firstRowFirstColumn="0" w:firstRowLastColumn="0" w:lastRowFirstColumn="0" w:lastRowLastColumn="0"/>
+              <w:rPr>
+                <w:rFonts w:ascii="Garamond" w:hAnsi="Garamond" w:cs="Times New Roman"/>
+                <w:sz w:val="24"/>
+                <w:szCs w:val="24"/>
+                <w:lang w:val="id-ID"/>
+              </w:rPr>
+            </w:pPr>
+          </w:p>
+        </w:tc>
+        <w:tc>
+          <w:tcPr>
+            <w:tcW w:w="2643" w:type="dxa"/>
+          </w:tcPr>
+          <w:p>
+            <w:pPr>
+              <w:spacing w:line="360" w:lineRule="auto"/>
+              <w:jc w:val="both"/>
+              <w:cnfStyle w:val="000000100000" w:firstRow="0" w:lastRow="0" w:firstColumn="0" w:lastColumn="0" w:oddVBand="0" w:evenVBand="0" w:oddHBand="1" w:evenHBand="0" w:firstRowFirstColumn="0" w:firstRowLastColumn="0" w:lastRowFirstColumn="0" w:lastRowLastColumn="0"/>
+              <w:rPr>
+                <w:rFonts w:ascii="Garamond" w:hAnsi="Garamond" w:cs="Times New Roman"/>
+                <w:i/>
+                <w:iCs/>
+                <w:sz w:val="24"/>
+                <w:szCs w:val="24"/>
+                <w:lang w:val="id-ID"/>
+              </w:rPr>
+            </w:pPr>
+            <w:r>
+              <w:rPr>
+                <w:rFonts w:ascii="Garamond" w:hAnsi="Garamond" w:cs="Times New Roman"/>
+                <w:i/>
+                <w:iCs/>
+                <w:sz w:val="24"/>
+                <w:szCs w:val="24"/>
+                <w:lang w:val="id-ID"/>
+              </w:rPr>
+              <w:t>Black box</w:t>
+            </w:r>
+          </w:p>
+        </w:tc>
+      </w:tr>
+      <w:tr>
+        <w:tc>
+          <w:tcPr>
+            <w:cnfStyle w:val="001000000000" w:firstRow="0" w:lastRow="0" w:firstColumn="1" w:lastColumn="0" w:oddVBand="0" w:evenVBand="0" w:oddHBand="0" w:evenHBand="0" w:firstRowFirstColumn="0" w:firstRowLastColumn="0" w:lastRowFirstColumn="0" w:lastRowLastColumn="0"/>
+            <w:tcW w:w="2642" w:type="dxa"/>
+          </w:tcPr>
+          <w:p>
+            <w:pPr>
+              <w:spacing w:line="360" w:lineRule="auto"/>
+              <w:jc w:val="both"/>
+              <w:rPr>
+                <w:rFonts w:ascii="Garamond" w:hAnsi="Garamond" w:cs="Times New Roman"/>
+                <w:sz w:val="24"/>
+                <w:szCs w:val="24"/>
+                <w:lang w:val="id-ID"/>
+              </w:rPr>
+            </w:pPr>
+          </w:p>
+        </w:tc>
+        <w:tc>
+          <w:tcPr>
+            <w:tcW w:w="2642" w:type="dxa"/>
+          </w:tcPr>
+          <w:p>
+            <w:pPr>
+              <w:spacing w:line="360" w:lineRule="auto"/>
+              <w:jc w:val="both"/>
+              <w:cnfStyle w:val="000000000000" w:firstRow="0" w:lastRow="0" w:firstColumn="0" w:lastColumn="0" w:oddVBand="0" w:evenVBand="0" w:oddHBand="0" w:evenHBand="0" w:firstRowFirstColumn="0" w:firstRowLastColumn="0" w:lastRowFirstColumn="0" w:lastRowLastColumn="0"/>
+              <w:rPr>
+                <w:rFonts w:ascii="Garamond" w:hAnsi="Garamond" w:cs="Times New Roman"/>
+                <w:sz w:val="24"/>
+                <w:szCs w:val="24"/>
+                <w:lang w:val="id-ID"/>
+              </w:rPr>
+            </w:pPr>
+          </w:p>
+        </w:tc>
+        <w:tc>
+          <w:tcPr>
+            <w:tcW w:w="2643" w:type="dxa"/>
+          </w:tcPr>
+          <w:p>
+            <w:pPr>
+              <w:spacing w:line="360" w:lineRule="auto"/>
+              <w:jc w:val="both"/>
+              <w:cnfStyle w:val="000000000000" w:firstRow="0" w:lastRow="0" w:firstColumn="0" w:lastColumn="0" w:oddVBand="0" w:evenVBand="0" w:oddHBand="0" w:evenHBand="0" w:firstRowFirstColumn="0" w:firstRowLastColumn="0" w:lastRowFirstColumn="0" w:lastRowLastColumn="0"/>
+              <w:rPr>
+                <w:rFonts w:ascii="Garamond" w:hAnsi="Garamond" w:cs="Times New Roman"/>
+                <w:i/>
+                <w:iCs/>
+                <w:sz w:val="24"/>
+                <w:szCs w:val="24"/>
+                <w:lang w:val="id-ID"/>
+              </w:rPr>
+            </w:pPr>
+            <w:r>
+              <w:rPr>
+                <w:rFonts w:ascii="Garamond" w:hAnsi="Garamond" w:cs="Times New Roman"/>
+                <w:i/>
+                <w:iCs/>
+                <w:sz w:val="24"/>
+                <w:szCs w:val="24"/>
+                <w:lang w:val="id-ID"/>
+              </w:rPr>
+              <w:t>Black box</w:t>
+            </w:r>
+          </w:p>
+        </w:tc>
+      </w:tr>
+      <w:tr>
+        <w:trPr>
+          <w:cnfStyle w:val="000000100000" w:firstRow="0" w:lastRow="0" w:firstColumn="0" w:lastColumn="0" w:oddVBand="0" w:evenVBand="0" w:oddHBand="1" w:evenHBand="0" w:firstRowFirstColumn="0" w:firstRowLastColumn="0" w:lastRowFirstColumn="0" w:lastRowLastColumn="0"/>
+        </w:trPr>
+        <w:tc>
+          <w:tcPr>
+            <w:cnfStyle w:val="001000000000" w:firstRow="0" w:lastRow="0" w:firstColumn="1" w:lastColumn="0" w:oddVBand="0" w:evenVBand="0" w:oddHBand="0" w:evenHBand="0" w:firstRowFirstColumn="0" w:firstRowLastColumn="0" w:lastRowFirstColumn="0" w:lastRowLastColumn="0"/>
+            <w:tcW w:w="2642" w:type="dxa"/>
+          </w:tcPr>
+          <w:p>
+            <w:pPr>
+              <w:spacing w:line="360" w:lineRule="auto"/>
+              <w:jc w:val="both"/>
+              <w:rPr>
+                <w:rFonts w:ascii="Garamond" w:hAnsi="Garamond" w:cs="Times New Roman"/>
+                <w:sz w:val="24"/>
+                <w:szCs w:val="24"/>
+                <w:lang w:val="id-ID"/>
+              </w:rPr>
+            </w:pPr>
+          </w:p>
+        </w:tc>
+        <w:tc>
+          <w:tcPr>
+            <w:tcW w:w="2642" w:type="dxa"/>
+          </w:tcPr>
+          <w:p>
+            <w:pPr>
+              <w:spacing w:line="360" w:lineRule="auto"/>
+              <w:jc w:val="both"/>
+              <w:cnfStyle w:val="000000100000" w:firstRow="0" w:lastRow="0" w:firstColumn="0" w:lastColumn="0" w:oddVBand="0" w:evenVBand="0" w:oddHBand="1" w:evenHBand="0" w:firstRowFirstColumn="0" w:firstRowLastColumn="0" w:lastRowFirstColumn="0" w:lastRowLastColumn="0"/>
+              <w:rPr>
+                <w:rFonts w:ascii="Garamond" w:hAnsi="Garamond" w:cs="Times New Roman"/>
+                <w:sz w:val="24"/>
+                <w:szCs w:val="24"/>
+                <w:lang w:val="id-ID"/>
+              </w:rPr>
+            </w:pPr>
+          </w:p>
+        </w:tc>
+        <w:tc>
+          <w:tcPr>
+            <w:tcW w:w="2643" w:type="dxa"/>
+          </w:tcPr>
+          <w:p>
+            <w:pPr>
+              <w:spacing w:line="360" w:lineRule="auto"/>
+              <w:jc w:val="both"/>
+              <w:cnfStyle w:val="000000100000" w:firstRow="0" w:lastRow="0" w:firstColumn="0" w:lastColumn="0" w:oddVBand="0" w:evenVBand="0" w:oddHBand="1" w:evenHBand="0" w:firstRowFirstColumn="0" w:firstRowLastColumn="0" w:lastRowFirstColumn="0" w:lastRowLastColumn="0"/>
+              <w:rPr>
+                <w:rFonts w:ascii="Garamond" w:hAnsi="Garamond" w:cs="Times New Roman"/>
+                <w:i/>
+                <w:iCs/>
+                <w:sz w:val="24"/>
+                <w:szCs w:val="24"/>
+                <w:lang w:val="id-ID"/>
+              </w:rPr>
+            </w:pPr>
+            <w:r>
+              <w:rPr>
+                <w:rFonts w:ascii="Garamond" w:hAnsi="Garamond" w:cs="Times New Roman"/>
+                <w:i/>
+                <w:iCs/>
+                <w:sz w:val="24"/>
+                <w:szCs w:val="24"/>
+                <w:lang w:val="id-ID"/>
+              </w:rPr>
+              <w:t>Black box</w:t>
+            </w:r>
+          </w:p>
+        </w:tc>
+      </w:tr>
+      <w:tr>
+        <w:tc>
+          <w:tcPr>
+            <w:cnfStyle w:val="001000000000" w:firstRow="0" w:lastRow="0" w:firstColumn="1" w:lastColumn="0" w:oddVBand="0" w:evenVBand="0" w:oddHBand="0" w:evenHBand="0" w:firstRowFirstColumn="0" w:firstRowLastColumn="0" w:lastRowFirstColumn="0" w:lastRowLastColumn="0"/>
+            <w:tcW w:w="2642" w:type="dxa"/>
+          </w:tcPr>
+          <w:p>
+            <w:pPr>
+              <w:spacing w:line="360" w:lineRule="auto"/>
+              <w:jc w:val="both"/>
+              <w:rPr>
+                <w:rFonts w:ascii="Garamond" w:hAnsi="Garamond" w:cs="Times New Roman"/>
+                <w:sz w:val="24"/>
+                <w:szCs w:val="24"/>
+                <w:lang w:val="id-ID"/>
+              </w:rPr>
+            </w:pPr>
+          </w:p>
+        </w:tc>
+        <w:tc>
+          <w:tcPr>
+            <w:tcW w:w="2642" w:type="dxa"/>
+          </w:tcPr>
+          <w:p>
+            <w:pPr>
+              <w:spacing w:line="360" w:lineRule="auto"/>
+              <w:jc w:val="both"/>
+              <w:cnfStyle w:val="000000000000" w:firstRow="0" w:lastRow="0" w:firstColumn="0" w:lastColumn="0" w:oddVBand="0" w:evenVBand="0" w:oddHBand="0" w:evenHBand="0" w:firstRowFirstColumn="0" w:firstRowLastColumn="0" w:lastRowFirstColumn="0" w:lastRowLastColumn="0"/>
+              <w:rPr>
+                <w:rFonts w:ascii="Garamond" w:hAnsi="Garamond" w:cs="Times New Roman"/>
+                <w:sz w:val="24"/>
+                <w:szCs w:val="24"/>
+                <w:lang w:val="id-ID"/>
+              </w:rPr>
+            </w:pPr>
+          </w:p>
+        </w:tc>
+        <w:tc>
+          <w:tcPr>
+            <w:tcW w:w="2643" w:type="dxa"/>
+          </w:tcPr>
+          <w:p>
+            <w:pPr>
+              <w:spacing w:line="360" w:lineRule="auto"/>
+              <w:jc w:val="both"/>
+              <w:cnfStyle w:val="000000000000" w:firstRow="0" w:lastRow="0" w:firstColumn="0" w:lastColumn="0" w:oddVBand="0" w:evenVBand="0" w:oddHBand="0" w:evenHBand="0" w:firstRowFirstColumn="0" w:firstRowLastColumn="0" w:lastRowFirstColumn="0" w:lastRowLastColumn="0"/>
+              <w:rPr>
+                <w:rFonts w:ascii="Garamond" w:hAnsi="Garamond" w:cs="Times New Roman"/>
+                <w:i/>
+                <w:iCs/>
+                <w:sz w:val="24"/>
+                <w:szCs w:val="24"/>
+                <w:lang w:val="id-ID"/>
+              </w:rPr>
+            </w:pPr>
+            <w:r>
+              <w:rPr>
+                <w:rFonts w:ascii="Garamond" w:hAnsi="Garamond" w:cs="Times New Roman"/>
+                <w:i/>
+                <w:iCs/>
+                <w:sz w:val="24"/>
+                <w:szCs w:val="24"/>
+                <w:lang w:val="id-ID"/>
+              </w:rPr>
+              <w:t>Black box</w:t>
+            </w:r>
+          </w:p>
+        </w:tc>
+      </w:tr>
+      <w:tr>
+        <w:trPr>
+          <w:cnfStyle w:val="000000100000" w:firstRow="0" w:lastRow="0" w:firstColumn="0" w:lastColumn="0" w:oddVBand="0" w:evenVBand="0" w:oddHBand="1" w:evenHBand="0" w:firstRowFirstColumn="0" w:firstRowLastColumn="0" w:lastRowFirstColumn="0" w:lastRowLastColumn="0"/>
+        </w:trPr>
+        <w:tc>
+          <w:tcPr>
+            <w:cnfStyle w:val="001000000000" w:firstRow="0" w:lastRow="0" w:firstColumn="1" w:lastColumn="0" w:oddVBand="0" w:evenVBand="0" w:oddHBand="0" w:evenHBand="0" w:firstRowFirstColumn="0" w:firstRowLastColumn="0" w:lastRowFirstColumn="0" w:lastRowLastColumn="0"/>
+            <w:tcW w:w="2642" w:type="dxa"/>
+          </w:tcPr>
+          <w:p>
+            <w:pPr>
+              <w:spacing w:line="360" w:lineRule="auto"/>
+              <w:jc w:val="both"/>
+              <w:rPr>
+                <w:rFonts w:ascii="Garamond" w:hAnsi="Garamond" w:cs="Times New Roman"/>
+                <w:sz w:val="24"/>
+                <w:szCs w:val="24"/>
+                <w:lang w:val="id-ID"/>
+              </w:rPr>
+            </w:pPr>
+          </w:p>
+        </w:tc>
+        <w:tc>
+          <w:tcPr>
+            <w:tcW w:w="2642" w:type="dxa"/>
+          </w:tcPr>
+          <w:p>
+            <w:pPr>
+              <w:spacing w:line="360" w:lineRule="auto"/>
+              <w:jc w:val="both"/>
+              <w:cnfStyle w:val="000000100000" w:firstRow="0" w:lastRow="0" w:firstColumn="0" w:lastColumn="0" w:oddVBand="0" w:evenVBand="0" w:oddHBand="1" w:evenHBand="0" w:firstRowFirstColumn="0" w:firstRowLastColumn="0" w:lastRowFirstColumn="0" w:lastRowLastColumn="0"/>
+              <w:rPr>
+                <w:rFonts w:ascii="Garamond" w:hAnsi="Garamond" w:cs="Times New Roman"/>
+                <w:sz w:val="24"/>
+                <w:szCs w:val="24"/>
+                <w:lang w:val="id-ID"/>
+              </w:rPr>
+            </w:pPr>
+          </w:p>
+        </w:tc>
+        <w:tc>
+          <w:tcPr>
+            <w:tcW w:w="2643" w:type="dxa"/>
+          </w:tcPr>
+          <w:p>
+            <w:pPr>
+              <w:spacing w:line="360" w:lineRule="auto"/>
+              <w:jc w:val="both"/>
+              <w:cnfStyle w:val="000000100000" w:firstRow="0" w:lastRow="0" w:firstColumn="0" w:lastColumn="0" w:oddVBand="0" w:evenVBand="0" w:oddHBand="1" w:evenHBand="0" w:firstRowFirstColumn="0" w:firstRowLastColumn="0" w:lastRowFirstColumn="0" w:lastRowLastColumn="0"/>
+              <w:rPr>
+                <w:rFonts w:ascii="Garamond" w:hAnsi="Garamond" w:cs="Times New Roman"/>
+                <w:i/>
+                <w:iCs/>
+                <w:sz w:val="24"/>
+                <w:szCs w:val="24"/>
+                <w:lang w:val="id-ID"/>
+              </w:rPr>
+            </w:pPr>
+            <w:r>
+              <w:rPr>
+                <w:rFonts w:ascii="Garamond" w:hAnsi="Garamond" w:cs="Times New Roman"/>
+                <w:i/>
+                <w:iCs/>
+                <w:sz w:val="24"/>
+                <w:szCs w:val="24"/>
+                <w:lang w:val="id-ID"/>
+              </w:rPr>
+              <w:t>Black box</w:t>
+            </w:r>
+          </w:p>
+        </w:tc>
+      </w:tr>
+      <w:tr>
+        <w:tc>
+          <w:tcPr>
+            <w:cnfStyle w:val="001000000000" w:firstRow="0" w:lastRow="0" w:firstColumn="1" w:lastColumn="0" w:oddVBand="0" w:evenVBand="0" w:oddHBand="0" w:evenHBand="0" w:firstRowFirstColumn="0" w:firstRowLastColumn="0" w:lastRowFirstColumn="0" w:lastRowLastColumn="0"/>
+            <w:tcW w:w="2642" w:type="dxa"/>
+          </w:tcPr>
+          <w:p>
+            <w:pPr>
+              <w:spacing w:line="360" w:lineRule="auto"/>
+              <w:jc w:val="both"/>
+              <w:rPr>
+                <w:rFonts w:ascii="Garamond" w:hAnsi="Garamond" w:cs="Times New Roman"/>
+                <w:sz w:val="24"/>
+                <w:szCs w:val="24"/>
+                <w:lang w:val="id-ID"/>
+              </w:rPr>
+            </w:pPr>
+          </w:p>
+        </w:tc>
+        <w:tc>
+          <w:tcPr>
+            <w:tcW w:w="2642" w:type="dxa"/>
+          </w:tcPr>
+          <w:p>
+            <w:pPr>
+              <w:spacing w:line="360" w:lineRule="auto"/>
+              <w:jc w:val="both"/>
+              <w:cnfStyle w:val="000000000000" w:firstRow="0" w:lastRow="0" w:firstColumn="0" w:lastColumn="0" w:oddVBand="0" w:evenVBand="0" w:oddHBand="0" w:evenHBand="0" w:firstRowFirstColumn="0" w:firstRowLastColumn="0" w:lastRowFirstColumn="0" w:lastRowLastColumn="0"/>
+              <w:rPr>
+                <w:rFonts w:ascii="Garamond" w:hAnsi="Garamond" w:cs="Times New Roman"/>
+                <w:sz w:val="24"/>
+                <w:szCs w:val="24"/>
+                <w:lang w:val="id-ID"/>
+              </w:rPr>
+            </w:pPr>
+          </w:p>
+        </w:tc>
+        <w:tc>
+          <w:tcPr>
+            <w:tcW w:w="2643" w:type="dxa"/>
+          </w:tcPr>
+          <w:p>
+            <w:pPr>
+              <w:spacing w:line="360" w:lineRule="auto"/>
+              <w:jc w:val="both"/>
+              <w:cnfStyle w:val="000000000000" w:firstRow="0" w:lastRow="0" w:firstColumn="0" w:lastColumn="0" w:oddVBand="0" w:evenVBand="0" w:oddHBand="0" w:evenHBand="0" w:firstRowFirstColumn="0" w:firstRowLastColumn="0" w:lastRowFirstColumn="0" w:lastRowLastColumn="0"/>
+              <w:rPr>
+                <w:rFonts w:ascii="Garamond" w:hAnsi="Garamond" w:cs="Times New Roman"/>
+                <w:i/>
+                <w:iCs/>
+                <w:sz w:val="24"/>
+                <w:szCs w:val="24"/>
+                <w:lang w:val="id-ID"/>
+              </w:rPr>
+            </w:pPr>
+            <w:r>
+              <w:rPr>
+                <w:rFonts w:ascii="Garamond" w:hAnsi="Garamond" w:cs="Times New Roman"/>
+                <w:i/>
+                <w:iCs/>
+                <w:sz w:val="24"/>
+                <w:szCs w:val="24"/>
+                <w:lang w:val="id-ID"/>
+              </w:rPr>
+              <w:t>Black box</w:t>
+            </w:r>
+          </w:p>
+        </w:tc>
+      </w:tr>
+      <w:tr>
+        <w:trPr>
+          <w:cnfStyle w:val="000000100000" w:firstRow="0" w:lastRow="0" w:firstColumn="0" w:lastColumn="0" w:oddVBand="0" w:evenVBand="0" w:oddHBand="1" w:evenHBand="0" w:firstRowFirstColumn="0" w:firstRowLastColumn="0" w:lastRowFirstColumn="0" w:lastRowLastColumn="0"/>
+        </w:trPr>
+        <w:tc>
+          <w:tcPr>
+            <w:cnfStyle w:val="001000000000" w:firstRow="0" w:lastRow="0" w:firstColumn="1" w:lastColumn="0" w:oddVBand="0" w:evenVBand="0" w:oddHBand="0" w:evenHBand="0" w:firstRowFirstColumn="0" w:firstRowLastColumn="0" w:lastRowFirstColumn="0" w:lastRowLastColumn="0"/>
+            <w:tcW w:w="2642" w:type="dxa"/>
+          </w:tcPr>
+          <w:p>
+            <w:pPr>
+              <w:spacing w:line="360" w:lineRule="auto"/>
+              <w:jc w:val="both"/>
+              <w:rPr>
+                <w:rFonts w:ascii="Garamond" w:hAnsi="Garamond" w:cs="Times New Roman"/>
+                <w:sz w:val="24"/>
+                <w:szCs w:val="24"/>
+                <w:lang w:val="id-ID"/>
+              </w:rPr>
+            </w:pPr>
+          </w:p>
+        </w:tc>
+        <w:tc>
+          <w:tcPr>
+            <w:tcW w:w="2642" w:type="dxa"/>
+          </w:tcPr>
+          <w:p>
+            <w:pPr>
+              <w:spacing w:line="360" w:lineRule="auto"/>
+              <w:jc w:val="both"/>
+              <w:cnfStyle w:val="000000100000" w:firstRow="0" w:lastRow="0" w:firstColumn="0" w:lastColumn="0" w:oddVBand="0" w:evenVBand="0" w:oddHBand="1" w:evenHBand="0" w:firstRowFirstColumn="0" w:firstRowLastColumn="0" w:lastRowFirstColumn="0" w:lastRowLastColumn="0"/>
+              <w:rPr>
+                <w:rFonts w:ascii="Garamond" w:hAnsi="Garamond" w:cs="Times New Roman"/>
+                <w:sz w:val="24"/>
+                <w:szCs w:val="24"/>
+                <w:lang w:val="id-ID"/>
+              </w:rPr>
+            </w:pPr>
+          </w:p>
+        </w:tc>
+        <w:tc>
+          <w:tcPr>
+            <w:tcW w:w="2643" w:type="dxa"/>
+          </w:tcPr>
+          <w:p>
+            <w:pPr>
+              <w:spacing w:line="360" w:lineRule="auto"/>
+              <w:jc w:val="both"/>
+              <w:cnfStyle w:val="000000100000" w:firstRow="0" w:lastRow="0" w:firstColumn="0" w:lastColumn="0" w:oddVBand="0" w:evenVBand="0" w:oddHBand="1" w:evenHBand="0" w:firstRowFirstColumn="0" w:firstRowLastColumn="0" w:lastRowFirstColumn="0" w:lastRowLastColumn="0"/>
+              <w:rPr>
+                <w:rFonts w:ascii="Garamond" w:hAnsi="Garamond" w:cs="Times New Roman"/>
+                <w:i/>
+                <w:iCs/>
+                <w:sz w:val="24"/>
+                <w:szCs w:val="24"/>
+                <w:lang w:val="id-ID"/>
+              </w:rPr>
+            </w:pPr>
+            <w:r>
+              <w:rPr>
+                <w:rFonts w:ascii="Garamond" w:hAnsi="Garamond" w:cs="Times New Roman"/>
+                <w:i/>
+                <w:iCs/>
+                <w:sz w:val="24"/>
+                <w:szCs w:val="24"/>
+                <w:lang w:val="id-ID"/>
+              </w:rPr>
+              <w:t>Black box</w:t>
+            </w:r>
+          </w:p>
+        </w:tc>
+      </w:tr>
+      <w:tr>
+        <w:tc>
+          <w:tcPr>
+            <w:cnfStyle w:val="001000000000" w:firstRow="0" w:lastRow="0" w:firstColumn="1" w:lastColumn="0" w:oddVBand="0" w:evenVBand="0" w:oddHBand="0" w:evenHBand="0" w:firstRowFirstColumn="0" w:firstRowLastColumn="0" w:lastRowFirstColumn="0" w:lastRowLastColumn="0"/>
+            <w:tcW w:w="2642" w:type="dxa"/>
+          </w:tcPr>
+          <w:p>
+            <w:pPr>
+              <w:spacing w:line="360" w:lineRule="auto"/>
+              <w:jc w:val="both"/>
+              <w:rPr>
+                <w:rFonts w:ascii="Garamond" w:hAnsi="Garamond" w:cs="Times New Roman"/>
+                <w:sz w:val="24"/>
+                <w:szCs w:val="24"/>
+                <w:lang w:val="id-ID"/>
+              </w:rPr>
+            </w:pPr>
+          </w:p>
+        </w:tc>
+        <w:tc>
+          <w:tcPr>
+            <w:tcW w:w="2642" w:type="dxa"/>
+          </w:tcPr>
+          <w:p>
+            <w:pPr>
+              <w:spacing w:line="360" w:lineRule="auto"/>
+              <w:jc w:val="both"/>
+              <w:cnfStyle w:val="000000000000" w:firstRow="0" w:lastRow="0" w:firstColumn="0" w:lastColumn="0" w:oddVBand="0" w:evenVBand="0" w:oddHBand="0" w:evenHBand="0" w:firstRowFirstColumn="0" w:firstRowLastColumn="0" w:lastRowFirstColumn="0" w:lastRowLastColumn="0"/>
+              <w:rPr>
+                <w:rFonts w:ascii="Garamond" w:hAnsi="Garamond" w:cs="Times New Roman"/>
+                <w:sz w:val="24"/>
+                <w:szCs w:val="24"/>
+                <w:lang w:val="id-ID"/>
+              </w:rPr>
+            </w:pPr>
+          </w:p>
+        </w:tc>
+        <w:tc>
+          <w:tcPr>
+            <w:tcW w:w="2643" w:type="dxa"/>
+          </w:tcPr>
+          <w:p>
+            <w:pPr>
+              <w:spacing w:line="360" w:lineRule="auto"/>
+              <w:jc w:val="both"/>
+              <w:cnfStyle w:val="000000000000" w:firstRow="0" w:lastRow="0" w:firstColumn="0" w:lastColumn="0" w:oddVBand="0" w:evenVBand="0" w:oddHBand="0" w:evenHBand="0" w:firstRowFirstColumn="0" w:firstRowLastColumn="0" w:lastRowFirstColumn="0" w:lastRowLastColumn="0"/>
+              <w:rPr>
+                <w:rFonts w:ascii="Garamond" w:hAnsi="Garamond" w:cs="Times New Roman"/>
+                <w:i/>
+                <w:iCs/>
+                <w:sz w:val="24"/>
+                <w:szCs w:val="24"/>
+                <w:lang w:val="id-ID"/>
+              </w:rPr>
+            </w:pPr>
+            <w:r>
+              <w:rPr>
+                <w:rFonts w:ascii="Garamond" w:hAnsi="Garamond" w:cs="Times New Roman"/>
+                <w:i/>
+                <w:iCs/>
+                <w:sz w:val="24"/>
+                <w:szCs w:val="24"/>
+                <w:lang w:val="id-ID"/>
+              </w:rPr>
+              <w:t>Black box</w:t>
+            </w:r>
+          </w:p>
+        </w:tc>
+      </w:tr>
+      <w:tr>
+        <w:trPr>
+          <w:cnfStyle w:val="000000100000" w:firstRow="0" w:lastRow="0" w:firstColumn="0" w:lastColumn="0" w:oddVBand="0" w:evenVBand="0" w:oddHBand="1" w:evenHBand="0" w:firstRowFirstColumn="0" w:firstRowLastColumn="0" w:lastRowFirstColumn="0" w:lastRowLastColumn="0"/>
+        </w:trPr>
+        <w:tc>
+          <w:tcPr>
+            <w:cnfStyle w:val="001000000000" w:firstRow="0" w:lastRow="0" w:firstColumn="1" w:lastColumn="0" w:oddVBand="0" w:evenVBand="0" w:oddHBand="0" w:evenHBand="0" w:firstRowFirstColumn="0" w:firstRowLastColumn="0" w:lastRowFirstColumn="0" w:lastRowLastColumn="0"/>
+            <w:tcW w:w="2642" w:type="dxa"/>
+          </w:tcPr>
+          <w:p>
+            <w:pPr>
+              <w:spacing w:line="360" w:lineRule="auto"/>
+              <w:jc w:val="both"/>
+              <w:rPr>
+                <w:rFonts w:ascii="Garamond" w:hAnsi="Garamond" w:cs="Times New Roman"/>
+                <w:sz w:val="24"/>
+                <w:szCs w:val="24"/>
+                <w:lang w:val="id-ID"/>
+              </w:rPr>
+            </w:pPr>
+          </w:p>
+        </w:tc>
+        <w:tc>
+          <w:tcPr>
+            <w:tcW w:w="2642" w:type="dxa"/>
+          </w:tcPr>
+          <w:p>
+            <w:pPr>
+              <w:spacing w:line="360" w:lineRule="auto"/>
+              <w:jc w:val="both"/>
+              <w:cnfStyle w:val="000000100000" w:firstRow="0" w:lastRow="0" w:firstColumn="0" w:lastColumn="0" w:oddVBand="0" w:evenVBand="0" w:oddHBand="1" w:evenHBand="0" w:firstRowFirstColumn="0" w:firstRowLastColumn="0" w:lastRowFirstColumn="0" w:lastRowLastColumn="0"/>
+              <w:rPr>
+                <w:rFonts w:ascii="Garamond" w:hAnsi="Garamond" w:cs="Times New Roman"/>
+                <w:sz w:val="24"/>
+                <w:szCs w:val="24"/>
+                <w:lang w:val="id-ID"/>
+              </w:rPr>
+            </w:pPr>
+          </w:p>
+        </w:tc>
+        <w:tc>
+          <w:tcPr>
+            <w:tcW w:w="2643" w:type="dxa"/>
+          </w:tcPr>
+          <w:p>
+            <w:pPr>
+              <w:spacing w:line="360" w:lineRule="auto"/>
+              <w:jc w:val="both"/>
+              <w:cnfStyle w:val="000000100000" w:firstRow="0" w:lastRow="0" w:firstColumn="0" w:lastColumn="0" w:oddVBand="0" w:evenVBand="0" w:oddHBand="1" w:evenHBand="0" w:firstRowFirstColumn="0" w:firstRowLastColumn="0" w:lastRowFirstColumn="0" w:lastRowLastColumn="0"/>
+              <w:rPr>
+                <w:rFonts w:ascii="Garamond" w:hAnsi="Garamond" w:cs="Times New Roman"/>
+                <w:i/>
+                <w:iCs/>
+                <w:sz w:val="24"/>
+                <w:szCs w:val="24"/>
+                <w:lang w:val="id-ID"/>
+              </w:rPr>
+            </w:pPr>
+            <w:r>
+              <w:rPr>
+                <w:rFonts w:ascii="Garamond" w:hAnsi="Garamond" w:cs="Times New Roman"/>
+                <w:i/>
+                <w:iCs/>
+                <w:sz w:val="24"/>
+                <w:szCs w:val="24"/>
+                <w:lang w:val="id-ID"/>
+              </w:rPr>
+              <w:t>Black box</w:t>
+            </w:r>
+          </w:p>
+        </w:tc>
+      </w:tr>
+      <w:tr>
+        <w:tc>
+          <w:tcPr>
+            <w:cnfStyle w:val="001000000000" w:firstRow="0" w:lastRow="0" w:firstColumn="1" w:lastColumn="0" w:oddVBand="0" w:evenVBand="0" w:oddHBand="0" w:evenHBand="0" w:firstRowFirstColumn="0" w:firstRowLastColumn="0" w:lastRowFirstColumn="0" w:lastRowLastColumn="0"/>
+            <w:tcW w:w="2642" w:type="dxa"/>
+          </w:tcPr>
+          <w:p>
+            <w:pPr>
+              <w:spacing w:line="360" w:lineRule="auto"/>
+              <w:jc w:val="both"/>
+              <w:rPr>
+                <w:rFonts w:ascii="Garamond" w:hAnsi="Garamond" w:cs="Times New Roman"/>
+                <w:sz w:val="24"/>
+                <w:szCs w:val="24"/>
+                <w:lang w:val="id-ID"/>
+              </w:rPr>
+            </w:pPr>
+          </w:p>
+        </w:tc>
+        <w:tc>
+          <w:tcPr>
+            <w:tcW w:w="2642" w:type="dxa"/>
+          </w:tcPr>
+          <w:p>
+            <w:pPr>
+              <w:spacing w:line="360" w:lineRule="auto"/>
+              <w:jc w:val="both"/>
+              <w:cnfStyle w:val="000000000000" w:firstRow="0" w:lastRow="0" w:firstColumn="0" w:lastColumn="0" w:oddVBand="0" w:evenVBand="0" w:oddHBand="0" w:evenHBand="0" w:firstRowFirstColumn="0" w:firstRowLastColumn="0" w:lastRowFirstColumn="0" w:lastRowLastColumn="0"/>
+              <w:rPr>
+                <w:rFonts w:ascii="Garamond" w:hAnsi="Garamond" w:cs="Times New Roman"/>
+                <w:sz w:val="24"/>
+                <w:szCs w:val="24"/>
+                <w:lang w:val="id-ID"/>
+              </w:rPr>
+            </w:pPr>
+          </w:p>
+        </w:tc>
+        <w:tc>
+          <w:tcPr>
+            <w:tcW w:w="2643" w:type="dxa"/>
+          </w:tcPr>
+          <w:p>
+            <w:pPr>
+              <w:spacing w:line="360" w:lineRule="auto"/>
+              <w:jc w:val="both"/>
+              <w:cnfStyle w:val="000000000000" w:firstRow="0" w:lastRow="0" w:firstColumn="0" w:lastColumn="0" w:oddVBand="0" w:evenVBand="0" w:oddHBand="0" w:evenHBand="0" w:firstRowFirstColumn="0" w:firstRowLastColumn="0" w:lastRowFirstColumn="0" w:lastRowLastColumn="0"/>
+              <w:rPr>
+                <w:rFonts w:ascii="Garamond" w:hAnsi="Garamond" w:cs="Times New Roman"/>
+                <w:i/>
+                <w:iCs/>
+                <w:sz w:val="24"/>
+                <w:szCs w:val="24"/>
+                <w:lang w:val="id-ID"/>
+              </w:rPr>
+            </w:pPr>
+            <w:r>
+              <w:rPr>
+                <w:rFonts w:ascii="Garamond" w:hAnsi="Garamond" w:cs="Times New Roman"/>
+                <w:i/>
+                <w:iCs/>
+                <w:sz w:val="24"/>
+                <w:szCs w:val="24"/>
+                <w:lang w:val="id-ID"/>
+              </w:rPr>
+              <w:t>Black box</w:t>
+            </w:r>
+          </w:p>
+        </w:tc>
+      </w:tr>
+      <w:tr>
+        <w:trPr>
+          <w:cnfStyle w:val="000000100000" w:firstRow="0" w:lastRow="0" w:firstColumn="0" w:lastColumn="0" w:oddVBand="0" w:evenVBand="0" w:oddHBand="1" w:evenHBand="0" w:firstRowFirstColumn="0" w:firstRowLastColumn="0" w:lastRowFirstColumn="0" w:lastRowLastColumn="0"/>
+        </w:trPr>
+        <w:tc>
+          <w:tcPr>
+            <w:cnfStyle w:val="001000000000" w:firstRow="0" w:lastRow="0" w:firstColumn="1" w:lastColumn="0" w:oddVBand="0" w:evenVBand="0" w:oddHBand="0" w:evenHBand="0" w:firstRowFirstColumn="0" w:firstRowLastColumn="0" w:lastRowFirstColumn="0" w:lastRowLastColumn="0"/>
+            <w:tcW w:w="2642" w:type="dxa"/>
+          </w:tcPr>
+          <w:p>
+            <w:pPr>
+              <w:spacing w:line="360" w:lineRule="auto"/>
+              <w:jc w:val="both"/>
+              <w:rPr>
+                <w:rFonts w:ascii="Garamond" w:hAnsi="Garamond" w:cs="Times New Roman"/>
+                <w:sz w:val="24"/>
+                <w:szCs w:val="24"/>
+                <w:lang w:val="id-ID"/>
+              </w:rPr>
+            </w:pPr>
+          </w:p>
+        </w:tc>
+        <w:tc>
+          <w:tcPr>
+            <w:tcW w:w="2642" w:type="dxa"/>
+          </w:tcPr>
+          <w:p>
+            <w:pPr>
+              <w:spacing w:line="360" w:lineRule="auto"/>
+              <w:jc w:val="both"/>
+              <w:cnfStyle w:val="000000100000" w:firstRow="0" w:lastRow="0" w:firstColumn="0" w:lastColumn="0" w:oddVBand="0" w:evenVBand="0" w:oddHBand="1" w:evenHBand="0" w:firstRowFirstColumn="0" w:firstRowLastColumn="0" w:lastRowFirstColumn="0" w:lastRowLastColumn="0"/>
+              <w:rPr>
+                <w:rFonts w:ascii="Garamond" w:hAnsi="Garamond" w:cs="Times New Roman"/>
+                <w:sz w:val="24"/>
+                <w:szCs w:val="24"/>
+                <w:lang w:val="id-ID"/>
+              </w:rPr>
+            </w:pPr>
+          </w:p>
+        </w:tc>
+        <w:tc>
+          <w:tcPr>
+            <w:tcW w:w="2643" w:type="dxa"/>
+          </w:tcPr>
+          <w:p>
+            <w:pPr>
+              <w:spacing w:line="360" w:lineRule="auto"/>
+              <w:jc w:val="both"/>
+              <w:cnfStyle w:val="000000100000" w:firstRow="0" w:lastRow="0" w:firstColumn="0" w:lastColumn="0" w:oddVBand="0" w:evenVBand="0" w:oddHBand="1" w:evenHBand="0" w:firstRowFirstColumn="0" w:firstRowLastColumn="0" w:lastRowFirstColumn="0" w:lastRowLastColumn="0"/>
+              <w:rPr>
+                <w:rFonts w:ascii="Garamond" w:hAnsi="Garamond" w:cs="Times New Roman"/>
+                <w:i/>
+                <w:iCs/>
+                <w:sz w:val="24"/>
+                <w:szCs w:val="24"/>
+                <w:lang w:val="id-ID"/>
+              </w:rPr>
+            </w:pPr>
+            <w:r>
+              <w:rPr>
+                <w:rFonts w:ascii="Garamond" w:hAnsi="Garamond" w:cs="Times New Roman"/>
+                <w:i/>
+                <w:iCs/>
+                <w:sz w:val="24"/>
+                <w:szCs w:val="24"/>
+                <w:lang w:val="id-ID"/>
+              </w:rPr>
+              <w:t>Black box</w:t>
+            </w:r>
+          </w:p>
+        </w:tc>
+      </w:tr>
+      <w:tr>
+        <w:tc>
+          <w:tcPr>
+            <w:cnfStyle w:val="001000000000" w:firstRow="0" w:lastRow="0" w:firstColumn="1" w:lastColumn="0" w:oddVBand="0" w:evenVBand="0" w:oddHBand="0" w:evenHBand="0" w:firstRowFirstColumn="0" w:firstRowLastColumn="0" w:lastRowFirstColumn="0" w:lastRowLastColumn="0"/>
+            <w:tcW w:w="2642" w:type="dxa"/>
+          </w:tcPr>
+          <w:p>
+            <w:pPr>
+              <w:spacing w:line="360" w:lineRule="auto"/>
+              <w:jc w:val="both"/>
+              <w:rPr>
+                <w:rFonts w:ascii="Garamond" w:hAnsi="Garamond" w:cs="Times New Roman"/>
+                <w:sz w:val="24"/>
+                <w:szCs w:val="24"/>
+                <w:lang w:val="id-ID"/>
+              </w:rPr>
+            </w:pPr>
+          </w:p>
+        </w:tc>
+        <w:tc>
+          <w:tcPr>
+            <w:tcW w:w="2642" w:type="dxa"/>
+          </w:tcPr>
+          <w:p>
+            <w:pPr>
+              <w:spacing w:line="360" w:lineRule="auto"/>
+              <w:jc w:val="both"/>
+              <w:cnfStyle w:val="000000000000" w:firstRow="0" w:lastRow="0" w:firstColumn="0" w:lastColumn="0" w:oddVBand="0" w:evenVBand="0" w:oddHBand="0" w:evenHBand="0" w:firstRowFirstColumn="0" w:firstRowLastColumn="0" w:lastRowFirstColumn="0" w:lastRowLastColumn="0"/>
+              <w:rPr>
+                <w:rFonts w:ascii="Garamond" w:hAnsi="Garamond" w:cs="Times New Roman"/>
+                <w:sz w:val="24"/>
+                <w:szCs w:val="24"/>
+                <w:lang w:val="id-ID"/>
+              </w:rPr>
+            </w:pPr>
+          </w:p>
+        </w:tc>
+        <w:tc>
+          <w:tcPr>
+            <w:tcW w:w="2643" w:type="dxa"/>
+          </w:tcPr>
+          <w:p>
+            <w:pPr>
+              <w:spacing w:line="360" w:lineRule="auto"/>
+              <w:jc w:val="both"/>
+              <w:cnfStyle w:val="000000000000" w:firstRow="0" w:lastRow="0" w:firstColumn="0" w:lastColumn="0" w:oddVBand="0" w:evenVBand="0" w:oddHBand="0" w:evenHBand="0" w:firstRowFirstColumn="0" w:firstRowLastColumn="0" w:lastRowFirstColumn="0" w:lastRowLastColumn="0"/>
+              <w:rPr>
+                <w:rFonts w:ascii="Garamond" w:hAnsi="Garamond" w:cs="Times New Roman"/>
+                <w:i/>
+                <w:iCs/>
+                <w:sz w:val="24"/>
+                <w:szCs w:val="24"/>
+                <w:lang w:val="id-ID"/>
+              </w:rPr>
+            </w:pPr>
+            <w:r>
+              <w:rPr>
+                <w:rFonts w:ascii="Garamond" w:hAnsi="Garamond" w:cs="Times New Roman"/>
+                <w:i/>
+                <w:iCs/>
+                <w:sz w:val="24"/>
+                <w:szCs w:val="24"/>
+                <w:lang w:val="id-ID"/>
+              </w:rPr>
+              <w:t>Black box</w:t>
+            </w:r>
+          </w:p>
+        </w:tc>
+      </w:tr>
+      <w:tr>
+        <w:trPr>
+          <w:cnfStyle w:val="000000100000" w:firstRow="0" w:lastRow="0" w:firstColumn="0" w:lastColumn="0" w:oddVBand="0" w:evenVBand="0" w:oddHBand="1" w:evenHBand="0" w:firstRowFirstColumn="0" w:firstRowLastColumn="0" w:lastRowFirstColumn="0" w:lastRowLastColumn="0"/>
+        </w:trPr>
+        <w:tc>
+          <w:tcPr>
+            <w:cnfStyle w:val="001000000000" w:firstRow="0" w:lastRow="0" w:firstColumn="1" w:lastColumn="0" w:oddVBand="0" w:evenVBand="0" w:oddHBand="0" w:evenHBand="0" w:firstRowFirstColumn="0" w:firstRowLastColumn="0" w:lastRowFirstColumn="0" w:lastRowLastColumn="0"/>
+            <w:tcW w:w="2642" w:type="dxa"/>
+          </w:tcPr>
+          <w:p>
+            <w:pPr>
+              <w:spacing w:line="360" w:lineRule="auto"/>
+              <w:jc w:val="both"/>
+              <w:rPr>
+                <w:rFonts w:ascii="Garamond" w:hAnsi="Garamond" w:cs="Times New Roman"/>
+                <w:sz w:val="24"/>
+                <w:szCs w:val="24"/>
+                <w:lang w:val="id-ID"/>
+              </w:rPr>
+            </w:pPr>
+          </w:p>
+        </w:tc>
+        <w:tc>
+          <w:tcPr>
+            <w:tcW w:w="2642" w:type="dxa"/>
+          </w:tcPr>
+          <w:p>
+            <w:pPr>
+              <w:spacing w:line="360" w:lineRule="auto"/>
+              <w:jc w:val="both"/>
+              <w:cnfStyle w:val="000000100000" w:firstRow="0" w:lastRow="0" w:firstColumn="0" w:lastColumn="0" w:oddVBand="0" w:evenVBand="0" w:oddHBand="1" w:evenHBand="0" w:firstRowFirstColumn="0" w:firstRowLastColumn="0" w:lastRowFirstColumn="0" w:lastRowLastColumn="0"/>
+              <w:rPr>
+                <w:rFonts w:ascii="Garamond" w:hAnsi="Garamond" w:cs="Times New Roman"/>
+                <w:sz w:val="24"/>
+                <w:szCs w:val="24"/>
+                <w:lang w:val="id-ID"/>
+              </w:rPr>
+            </w:pPr>
+          </w:p>
+        </w:tc>
+        <w:tc>
+          <w:tcPr>
+            <w:tcW w:w="2643" w:type="dxa"/>
+          </w:tcPr>
+          <w:p>
+            <w:pPr>
+              <w:spacing w:line="360" w:lineRule="auto"/>
+              <w:jc w:val="both"/>
+              <w:cnfStyle w:val="000000100000" w:firstRow="0" w:lastRow="0" w:firstColumn="0" w:lastColumn="0" w:oddVBand="0" w:evenVBand="0" w:oddHBand="1" w:evenHBand="0" w:firstRowFirstColumn="0" w:firstRowLastColumn="0" w:lastRowFirstColumn="0" w:lastRowLastColumn="0"/>
+              <w:rPr>
+                <w:rFonts w:ascii="Garamond" w:hAnsi="Garamond" w:cs="Times New Roman"/>
+                <w:i/>
+                <w:iCs/>
+                <w:sz w:val="24"/>
+                <w:szCs w:val="24"/>
+                <w:lang w:val="id-ID"/>
+              </w:rPr>
+            </w:pPr>
+            <w:r>
+              <w:rPr>
+                <w:rFonts w:ascii="Garamond" w:hAnsi="Garamond" w:cs="Times New Roman"/>
+                <w:i/>
+                <w:iCs/>
+                <w:sz w:val="24"/>
+                <w:szCs w:val="24"/>
+                <w:lang w:val="id-ID"/>
+              </w:rPr>
+              <w:t>Black box</w:t>
+            </w:r>
+          </w:p>
+        </w:tc>
+      </w:tr>
+      <w:tr>
+        <w:tc>
+          <w:tcPr>
+            <w:cnfStyle w:val="001000000000" w:firstRow="0" w:lastRow="0" w:firstColumn="1" w:lastColumn="0" w:oddVBand="0" w:evenVBand="0" w:oddHBand="0" w:evenHBand="0" w:firstRowFirstColumn="0" w:firstRowLastColumn="0" w:lastRowFirstColumn="0" w:lastRowLastColumn="0"/>
+            <w:tcW w:w="2642" w:type="dxa"/>
+          </w:tcPr>
+          <w:p>
+            <w:pPr>
+              <w:spacing w:line="360" w:lineRule="auto"/>
+              <w:jc w:val="both"/>
+              <w:rPr>
+                <w:rFonts w:ascii="Garamond" w:hAnsi="Garamond" w:cs="Times New Roman"/>
+                <w:sz w:val="24"/>
+                <w:szCs w:val="24"/>
+                <w:lang w:val="id-ID"/>
+              </w:rPr>
+            </w:pPr>
+          </w:p>
+        </w:tc>
+        <w:tc>
+          <w:tcPr>
+            <w:tcW w:w="2642" w:type="dxa"/>
+          </w:tcPr>
+          <w:p>
+            <w:pPr>
+              <w:spacing w:line="360" w:lineRule="auto"/>
+              <w:jc w:val="both"/>
+              <w:cnfStyle w:val="000000000000" w:firstRow="0" w:lastRow="0" w:firstColumn="0" w:lastColumn="0" w:oddVBand="0" w:evenVBand="0" w:oddHBand="0" w:evenHBand="0" w:firstRowFirstColumn="0" w:firstRowLastColumn="0" w:lastRowFirstColumn="0" w:lastRowLastColumn="0"/>
+              <w:rPr>
+                <w:rFonts w:ascii="Garamond" w:hAnsi="Garamond" w:cs="Times New Roman"/>
+                <w:sz w:val="24"/>
+                <w:szCs w:val="24"/>
+                <w:lang w:val="id-ID"/>
+              </w:rPr>
+            </w:pPr>
+          </w:p>
+        </w:tc>
+        <w:tc>
+          <w:tcPr>
+            <w:tcW w:w="2643" w:type="dxa"/>
+          </w:tcPr>
+          <w:p>
+            <w:pPr>
+              <w:spacing w:line="360" w:lineRule="auto"/>
+              <w:jc w:val="both"/>
+              <w:cnfStyle w:val="000000000000" w:firstRow="0" w:lastRow="0" w:firstColumn="0" w:lastColumn="0" w:oddVBand="0" w:evenVBand="0" w:oddHBand="0" w:evenHBand="0" w:firstRowFirstColumn="0" w:firstRowLastColumn="0" w:lastRowFirstColumn="0" w:lastRowLastColumn="0"/>
+              <w:rPr>
+                <w:rFonts w:ascii="Garamond" w:hAnsi="Garamond" w:cs="Times New Roman"/>
+                <w:i/>
+                <w:iCs/>
+                <w:sz w:val="24"/>
+                <w:szCs w:val="24"/>
+                <w:lang w:val="id-ID"/>
+              </w:rPr>
+            </w:pPr>
+            <w:r>
+              <w:rPr>
+                <w:rFonts w:ascii="Garamond" w:hAnsi="Garamond" w:cs="Times New Roman"/>
+                <w:i/>
+                <w:iCs/>
+                <w:sz w:val="24"/>
+                <w:szCs w:val="24"/>
+                <w:lang w:val="id-ID"/>
+              </w:rPr>
+              <w:t>Black box</w:t>
+            </w:r>
+          </w:p>
+        </w:tc>
+      </w:tr>
+      <w:tr>
+        <w:trPr>
+          <w:cnfStyle w:val="000000100000" w:firstRow="0" w:lastRow="0" w:firstColumn="0" w:lastColumn="0" w:oddVBand="0" w:evenVBand="0" w:oddHBand="1" w:evenHBand="0" w:firstRowFirstColumn="0" w:firstRowLastColumn="0" w:lastRowFirstColumn="0" w:lastRowLastColumn="0"/>
+        </w:trPr>
+        <w:tc>
+          <w:tcPr>
+            <w:cnfStyle w:val="001000000000" w:firstRow="0" w:lastRow="0" w:firstColumn="1" w:lastColumn="0" w:oddVBand="0" w:evenVBand="0" w:oddHBand="0" w:evenHBand="0" w:firstRowFirstColumn="0" w:firstRowLastColumn="0" w:lastRowFirstColumn="0" w:lastRowLastColumn="0"/>
+            <w:tcW w:w="2642" w:type="dxa"/>
+          </w:tcPr>
+          <w:p>
+            <w:pPr>
+              <w:spacing w:line="360" w:lineRule="auto"/>
+              <w:jc w:val="both"/>
+              <w:rPr>
+                <w:rFonts w:ascii="Garamond" w:hAnsi="Garamond" w:cs="Times New Roman"/>
+                <w:sz w:val="24"/>
+                <w:szCs w:val="24"/>
+                <w:lang w:val="id-ID"/>
+              </w:rPr>
+            </w:pPr>
+          </w:p>
+        </w:tc>
+        <w:tc>
+          <w:tcPr>
+            <w:tcW w:w="2642" w:type="dxa"/>
+          </w:tcPr>
+          <w:p>
+            <w:pPr>
+              <w:spacing w:line="360" w:lineRule="auto"/>
+              <w:jc w:val="both"/>
+              <w:cnfStyle w:val="000000100000" w:firstRow="0" w:lastRow="0" w:firstColumn="0" w:lastColumn="0" w:oddVBand="0" w:evenVBand="0" w:oddHBand="1" w:evenHBand="0" w:firstRowFirstColumn="0" w:firstRowLastColumn="0" w:lastRowFirstColumn="0" w:lastRowLastColumn="0"/>
+              <w:rPr>
+                <w:rFonts w:ascii="Garamond" w:hAnsi="Garamond" w:cs="Times New Roman"/>
+                <w:sz w:val="24"/>
+                <w:szCs w:val="24"/>
+                <w:lang w:val="id-ID"/>
+              </w:rPr>
+            </w:pPr>
+          </w:p>
+        </w:tc>
+        <w:tc>
+          <w:tcPr>
+            <w:tcW w:w="2643" w:type="dxa"/>
+          </w:tcPr>
+          <w:p>
+            <w:pPr>
+              <w:spacing w:line="360" w:lineRule="auto"/>
+              <w:jc w:val="both"/>
+              <w:cnfStyle w:val="000000100000" w:firstRow="0" w:lastRow="0" w:firstColumn="0" w:lastColumn="0" w:oddVBand="0" w:evenVBand="0" w:oddHBand="1" w:evenHBand="0" w:firstRowFirstColumn="0" w:firstRowLastColumn="0" w:lastRowFirstColumn="0" w:lastRowLastColumn="0"/>
+              <w:rPr>
+                <w:rFonts w:ascii="Garamond" w:hAnsi="Garamond" w:cs="Times New Roman"/>
+                <w:i/>
+                <w:iCs/>
+                <w:sz w:val="24"/>
+                <w:szCs w:val="24"/>
+                <w:lang w:val="id-ID"/>
+              </w:rPr>
+            </w:pPr>
+            <w:r>
+              <w:rPr>
+                <w:rFonts w:ascii="Garamond" w:hAnsi="Garamond" w:cs="Times New Roman"/>
+                <w:i/>
+                <w:iCs/>
+                <w:sz w:val="24"/>
+                <w:szCs w:val="24"/>
+                <w:lang w:val="id-ID"/>
+              </w:rPr>
+              <w:t>Black box</w:t>
+            </w:r>
+          </w:p>
+        </w:tc>
+      </w:tr>
+      <w:tr>
+        <w:tc>
+          <w:tcPr>
+            <w:cnfStyle w:val="001000000000" w:firstRow="0" w:lastRow="0" w:firstColumn="1" w:lastColumn="0" w:oddVBand="0" w:evenVBand="0" w:oddHBand="0" w:evenHBand="0" w:firstRowFirstColumn="0" w:firstRowLastColumn="0" w:lastRowFirstColumn="0" w:lastRowLastColumn="0"/>
+            <w:tcW w:w="2642" w:type="dxa"/>
+          </w:tcPr>
+          <w:p>
+            <w:pPr>
+              <w:spacing w:line="360" w:lineRule="auto"/>
+              <w:jc w:val="both"/>
+              <w:rPr>
+                <w:rFonts w:ascii="Garamond" w:hAnsi="Garamond" w:cs="Times New Roman"/>
+                <w:sz w:val="24"/>
+                <w:szCs w:val="24"/>
+                <w:lang w:val="id-ID"/>
+              </w:rPr>
+            </w:pPr>
+          </w:p>
+        </w:tc>
+        <w:tc>
+          <w:tcPr>
+            <w:tcW w:w="2642" w:type="dxa"/>
+          </w:tcPr>
+          <w:p>
+            <w:pPr>
+              <w:spacing w:line="360" w:lineRule="auto"/>
+              <w:jc w:val="both"/>
+              <w:cnfStyle w:val="000000000000" w:firstRow="0" w:lastRow="0" w:firstColumn="0" w:lastColumn="0" w:oddVBand="0" w:evenVBand="0" w:oddHBand="0" w:evenHBand="0" w:firstRowFirstColumn="0" w:firstRowLastColumn="0" w:lastRowFirstColumn="0" w:lastRowLastColumn="0"/>
+              <w:rPr>
+                <w:rFonts w:ascii="Garamond" w:hAnsi="Garamond" w:cs="Times New Roman"/>
+                <w:sz w:val="24"/>
+                <w:szCs w:val="24"/>
+                <w:lang w:val="id-ID"/>
+              </w:rPr>
+            </w:pPr>
+          </w:p>
+        </w:tc>
+        <w:tc>
+          <w:tcPr>
+            <w:tcW w:w="2643" w:type="dxa"/>
+          </w:tcPr>
+          <w:p>
+            <w:pPr>
+              <w:spacing w:line="360" w:lineRule="auto"/>
+              <w:jc w:val="both"/>
+              <w:cnfStyle w:val="000000000000" w:firstRow="0" w:lastRow="0" w:firstColumn="0" w:lastColumn="0" w:oddVBand="0" w:evenVBand="0" w:oddHBand="0" w:evenHBand="0" w:firstRowFirstColumn="0" w:firstRowLastColumn="0" w:lastRowFirstColumn="0" w:lastRowLastColumn="0"/>
+              <w:rPr>
+                <w:rFonts w:ascii="Garamond" w:hAnsi="Garamond" w:cs="Times New Roman"/>
+                <w:i/>
+                <w:iCs/>
+                <w:sz w:val="24"/>
+                <w:szCs w:val="24"/>
+                <w:lang w:val="id-ID"/>
+              </w:rPr>
+            </w:pPr>
+            <w:r>
+              <w:rPr>
+                <w:rFonts w:ascii="Garamond" w:hAnsi="Garamond" w:cs="Times New Roman"/>
+                <w:i/>
+                <w:iCs/>
+                <w:sz w:val="24"/>
+                <w:szCs w:val="24"/>
+                <w:lang w:val="id-ID"/>
+              </w:rPr>
+              <w:t>Black box</w:t>
+            </w:r>
+          </w:p>
+        </w:tc>
+      </w:tr>
+      <w:tr>
+        <w:trPr>
+          <w:cnfStyle w:val="000000100000" w:firstRow="0" w:lastRow="0" w:firstColumn="0" w:lastColumn="0" w:oddVBand="0" w:evenVBand="0" w:oddHBand="1" w:evenHBand="0" w:firstRowFirstColumn="0" w:firstRowLastColumn="0" w:lastRowFirstColumn="0" w:lastRowLastColumn="0"/>
+        </w:trPr>
+        <w:tc>
+          <w:tcPr>
+            <w:cnfStyle w:val="001000000000" w:firstRow="0" w:lastRow="0" w:firstColumn="1" w:lastColumn="0" w:oddVBand="0" w:evenVBand="0" w:oddHBand="0" w:evenHBand="0" w:firstRowFirstColumn="0" w:firstRowLastColumn="0" w:lastRowFirstColumn="0" w:lastRowLastColumn="0"/>
+            <w:tcW w:w="2642" w:type="dxa"/>
+          </w:tcPr>
+          <w:p>
+            <w:pPr>
+              <w:spacing w:line="360" w:lineRule="auto"/>
+              <w:jc w:val="both"/>
+              <w:rPr>
+                <w:rFonts w:ascii="Garamond" w:hAnsi="Garamond" w:cs="Times New Roman"/>
+                <w:sz w:val="24"/>
+                <w:szCs w:val="24"/>
+                <w:lang w:val="id-ID"/>
+              </w:rPr>
+            </w:pPr>
+          </w:p>
+        </w:tc>
+        <w:tc>
+          <w:tcPr>
+            <w:tcW w:w="2642" w:type="dxa"/>
+          </w:tcPr>
+          <w:p>
+            <w:pPr>
+              <w:spacing w:line="360" w:lineRule="auto"/>
+              <w:jc w:val="both"/>
+              <w:cnfStyle w:val="000000100000" w:firstRow="0" w:lastRow="0" w:firstColumn="0" w:lastColumn="0" w:oddVBand="0" w:evenVBand="0" w:oddHBand="1" w:evenHBand="0" w:firstRowFirstColumn="0" w:firstRowLastColumn="0" w:lastRowFirstColumn="0" w:lastRowLastColumn="0"/>
+              <w:rPr>
+                <w:rFonts w:ascii="Garamond" w:hAnsi="Garamond" w:cs="Times New Roman"/>
+                <w:sz w:val="24"/>
+                <w:szCs w:val="24"/>
+                <w:lang w:val="id-ID"/>
+              </w:rPr>
+            </w:pPr>
+          </w:p>
+        </w:tc>
+        <w:tc>
+          <w:tcPr>
+            <w:tcW w:w="2643" w:type="dxa"/>
+          </w:tcPr>
+          <w:p>
+            <w:pPr>
+              <w:spacing w:line="360" w:lineRule="auto"/>
+              <w:jc w:val="both"/>
+              <w:cnfStyle w:val="000000100000" w:firstRow="0" w:lastRow="0" w:firstColumn="0" w:lastColumn="0" w:oddVBand="0" w:evenVBand="0" w:oddHBand="1" w:evenHBand="0" w:firstRowFirstColumn="0" w:firstRowLastColumn="0" w:lastRowFirstColumn="0" w:lastRowLastColumn="0"/>
+              <w:rPr>
+                <w:rFonts w:ascii="Garamond" w:hAnsi="Garamond" w:cs="Times New Roman"/>
+                <w:i/>
+                <w:iCs/>
+                <w:sz w:val="24"/>
+                <w:szCs w:val="24"/>
+                <w:lang w:val="id-ID"/>
+              </w:rPr>
+            </w:pPr>
+            <w:r>
+              <w:rPr>
+                <w:rFonts w:ascii="Garamond" w:hAnsi="Garamond" w:cs="Times New Roman"/>
+                <w:i/>
+                <w:iCs/>
+                <w:sz w:val="24"/>
+                <w:szCs w:val="24"/>
+                <w:lang w:val="id-ID"/>
+              </w:rPr>
+              <w:t>Black box</w:t>
+            </w:r>
+          </w:p>
+        </w:tc>
+      </w:tr>
+      <w:tr>
+        <w:tc>
+          <w:tcPr>
+            <w:cnfStyle w:val="001000000000" w:firstRow="0" w:lastRow="0" w:firstColumn="1" w:lastColumn="0" w:oddVBand="0" w:evenVBand="0" w:oddHBand="0" w:evenHBand="0" w:firstRowFirstColumn="0" w:firstRowLastColumn="0" w:lastRowFirstColumn="0" w:lastRowLastColumn="0"/>
+            <w:tcW w:w="2642" w:type="dxa"/>
+          </w:tcPr>
+          <w:p>
+            <w:pPr>
+              <w:spacing w:line="360" w:lineRule="auto"/>
+              <w:jc w:val="both"/>
+              <w:rPr>
+                <w:rFonts w:ascii="Garamond" w:hAnsi="Garamond" w:cs="Times New Roman"/>
+                <w:sz w:val="24"/>
+                <w:szCs w:val="24"/>
+                <w:lang w:val="id-ID"/>
+              </w:rPr>
+            </w:pPr>
+          </w:p>
+        </w:tc>
+        <w:tc>
+          <w:tcPr>
+            <w:tcW w:w="2642" w:type="dxa"/>
+          </w:tcPr>
+          <w:p>
+            <w:pPr>
+              <w:spacing w:line="360" w:lineRule="auto"/>
+              <w:jc w:val="both"/>
+              <w:cnfStyle w:val="000000000000" w:firstRow="0" w:lastRow="0" w:firstColumn="0" w:lastColumn="0" w:oddVBand="0" w:evenVBand="0" w:oddHBand="0" w:evenHBand="0" w:firstRowFirstColumn="0" w:firstRowLastColumn="0" w:lastRowFirstColumn="0" w:lastRowLastColumn="0"/>
+              <w:rPr>
+                <w:rFonts w:ascii="Garamond" w:hAnsi="Garamond" w:cs="Times New Roman"/>
+                <w:sz w:val="24"/>
+                <w:szCs w:val="24"/>
+                <w:lang w:val="id-ID"/>
+              </w:rPr>
+            </w:pPr>
+          </w:p>
+        </w:tc>
+        <w:tc>
+          <w:tcPr>
+            <w:tcW w:w="2643" w:type="dxa"/>
+          </w:tcPr>
+          <w:p>
+            <w:pPr>
+              <w:spacing w:line="360" w:lineRule="auto"/>
+              <w:jc w:val="both"/>
+              <w:cnfStyle w:val="000000000000" w:firstRow="0" w:lastRow="0" w:firstColumn="0" w:lastColumn="0" w:oddVBand="0" w:evenVBand="0" w:oddHBand="0" w:evenHBand="0" w:firstRowFirstColumn="0" w:firstRowLastColumn="0" w:lastRowFirstColumn="0" w:lastRowLastColumn="0"/>
+              <w:rPr>
+                <w:rFonts w:ascii="Garamond" w:hAnsi="Garamond" w:cs="Times New Roman"/>
+                <w:i/>
+                <w:iCs/>
+                <w:sz w:val="24"/>
+                <w:szCs w:val="24"/>
+                <w:lang w:val="id-ID"/>
+              </w:rPr>
+            </w:pPr>
+            <w:r>
+              <w:rPr>
+                <w:rFonts w:ascii="Garamond" w:hAnsi="Garamond" w:cs="Times New Roman"/>
+                <w:i/>
+                <w:iCs/>
+                <w:sz w:val="24"/>
+                <w:szCs w:val="24"/>
+                <w:lang w:val="id-ID"/>
+              </w:rPr>
+              <w:t>Black box</w:t>
+            </w:r>
+          </w:p>
+        </w:tc>
+      </w:tr>
+    </w:tbl>
+    <w:p>
+      <w:pPr>
+        <w:spacing w:line="360" w:lineRule="auto"/>
+        <w:jc w:val="both"/>
+        <w:rPr>
+          <w:rFonts w:ascii="Garamond" w:hAnsi="Garamond" w:cs="Times New Roman"/>
+          <w:sz w:val="24"/>
+          <w:szCs w:val="24"/>
+          <w:lang w:val="id-ID"/>
+        </w:rPr>
+      </w:pPr>
+    </w:p>
+    <w:p>
+      <w:pPr>
+        <w:pStyle w:val="ListParagraph"/>
+        <w:numPr>
+          <w:ilvl w:val="2"/>
+          <w:numId w:val="1"/>
+        </w:numPr>
+        <w:spacing w:line="360" w:lineRule="auto"/>
+        <w:jc w:val="both"/>
+        <w:rPr>
+          <w:rFonts w:ascii="Garamond" w:hAnsi="Garamond" w:cs="Times New Roman"/>
+          <w:b/>
+          <w:bCs/>
+          <w:sz w:val="24"/>
+          <w:szCs w:val="24"/>
+          <w:lang w:val="id-ID"/>
+        </w:rPr>
+      </w:pPr>
+      <w:r>
+        <w:rPr>
+          <w:rFonts w:ascii="Garamond" w:hAnsi="Garamond" w:cs="Times New Roman"/>
+          <w:b/>
+          <w:bCs/>
+          <w:sz w:val="24"/>
+          <w:szCs w:val="24"/>
+          <w:lang w:val="id-ID"/>
+        </w:rPr>
+        <w:t>Hasil Pengujian Sistem</w:t>
+      </w:r>
+    </w:p>
+    <w:p>
+      <w:pPr>
+        <w:pStyle w:val="ListParagraph"/>
+        <w:spacing w:line="360" w:lineRule="auto"/>
+        <w:ind w:left="1224"/>
+        <w:jc w:val="both"/>
+        <w:rPr>
+          <w:rFonts w:ascii="Garamond" w:hAnsi="Garamond" w:cs="Times New Roman"/>
+          <w:sz w:val="24"/>
+          <w:szCs w:val="24"/>
+          <w:lang w:val="id-ID"/>
+        </w:rPr>
+      </w:pPr>
+      <w:r>
+        <w:rPr>
+          <w:rFonts w:ascii="Garamond" w:hAnsi="Garamond" w:cs="Times New Roman"/>
+          <w:sz w:val="24"/>
+          <w:szCs w:val="24"/>
+          <w:lang w:val="id-ID"/>
+        </w:rPr>
+        <w:lastRenderedPageBreak/>
+        <w:t>Hasil pengujian menampilkan hasil dari pengujian yang dilakukan sesuai dengan rencana dan skenario pengujian. Hasil pengujian ini terbagi menjadi dua yaitu hasil pengujian fungsionalitas dan hasil pengujian beta.</w:t>
+      </w:r>
+    </w:p>
+    <w:p>
+      <w:pPr>
+        <w:pStyle w:val="ListParagraph"/>
+        <w:numPr>
+          <w:ilvl w:val="0"/>
+          <w:numId w:val="5"/>
+        </w:numPr>
+        <w:spacing w:line="360" w:lineRule="auto"/>
+        <w:jc w:val="both"/>
+        <w:rPr>
+          <w:rFonts w:ascii="Garamond" w:hAnsi="Garamond" w:cs="Times New Roman"/>
+          <w:sz w:val="24"/>
+          <w:szCs w:val="24"/>
+          <w:lang w:val="id-ID"/>
+        </w:rPr>
+      </w:pPr>
     </w:p>
     <w:p>
       <w:pPr>
@@ -4306,6 +6856,178 @@
 <file path=word/numbering.xml><?xml version="1.0" encoding="utf-8"?>
 <w:numbering xmlns:wpc="http://schemas.microsoft.com/office/word/2010/wordprocessingCanvas" xmlns:cx="http://schemas.microsoft.com/office/drawing/2014/chartex" xmlns:cx1="http://schemas.microsoft.com/office/drawing/2015/9/8/chartex" xmlns:cx2="http://schemas.microsoft.com/office/drawing/2015/10/21/chartex" xmlns:cx3="http://schemas.microsoft.com/office/drawing/2016/5/9/chartex" xmlns:cx4="http://schemas.microsoft.com/office/drawing/2016/5/10/chartex" xmlns:cx5="http://schemas.microsoft.com/office/drawing/2016/5/11/chartex" xmlns:cx6="http://schemas.microsoft.com/office/drawing/2016/5/12/chartex" xmlns:cx7="http://schemas.microsoft.com/office/drawing/2016/5/13/chartex" xmlns:cx8="http://schemas.microsoft.com/office/drawing/2016/5/14/chartex" xmlns:mc="http://schemas.openxmlformats.org/markup-compatibility/2006" xmlns:aink="http://schemas.microsoft.com/office/drawing/2016/ink" xmlns:am3d="http://schemas.microsoft.com/office/drawing/2017/model3d" xmlns:o="urn:schemas-microsoft-com:office:office" xmlns:oel="http://schemas.microsoft.com/office/2019/extlst" xmlns:r="http://schemas.openxmlformats.org/officeDocument/2006/relationships" xmlns:m="http://schemas.openxmlformats.org/officeDocument/2006/math" xmlns:v="urn:schemas-microsoft-com:vml" xmlns:wp14="http://schemas.microsoft.com/office/word/2010/wordprocessingDrawing" xmlns:wp="http://schemas.openxmlformats.org/drawingml/2006/wordprocessingDrawing" xmlns:w10="urn:schemas-microsoft-com:office:word" xmlns:w="http://schemas.openxmlformats.org/wordprocessingml/2006/main" xmlns:w14="http://schemas.microsoft.com/office/word/2010/wordml" xmlns:w15="http://schemas.microsoft.com/office/word/2012/wordml" xmlns:w16cex="http://schemas.microsoft.com/office/word/2018/wordml/cex" xmlns:w16cid="http://schemas.microsoft.com/office/word/2016/wordml/cid" xmlns:w16="http://schemas.microsoft.com/office/word/2018/wordml" xmlns:w16du="http://schemas.microsoft.com/office/word/2023/wordml/word16du" xmlns:w16sdtdh="http://schemas.microsoft.com/office/word/2020/wordml/sdtdatahash" xmlns:w16se="http://schemas.microsoft.com/office/word/2015/wordml/symex" xmlns:wpg="http://schemas.microsoft.com/office/word/2010/wordprocessingGroup" xmlns:wpi="http://schemas.microsoft.com/office/word/2010/wordprocessingInk" xmlns:wne="http://schemas.microsoft.com/office/word/2006/wordml" xmlns:wps="http://schemas.microsoft.com/office/word/2010/wordprocessingShape" mc:Ignorable="w14 w15 w16se w16cid w16 w16cex w16sdtdh w16du wp14">
   <w:abstractNum w:abstractNumId="0" w15:restartNumberingAfterBreak="0">
+    <w:nsid w:val="316939C4"/>
+    <w:multiLevelType w:val="hybridMultilevel"/>
+    <w:tmpl w:val="92FEAF30"/>
+    <w:lvl w:ilvl="0" w:tplc="3809000F">
+      <w:start w:val="1"/>
+      <w:numFmt w:val="decimal"/>
+      <w:lvlText w:val="%1."/>
+      <w:lvlJc w:val="left"/>
+      <w:pPr>
+        <w:ind w:left="1944" w:hanging="360"/>
+      </w:pPr>
+    </w:lvl>
+    <w:lvl w:ilvl="1" w:tplc="38090019" w:tentative="1">
+      <w:start w:val="1"/>
+      <w:numFmt w:val="lowerLetter"/>
+      <w:lvlText w:val="%2."/>
+      <w:lvlJc w:val="left"/>
+      <w:pPr>
+        <w:ind w:left="2664" w:hanging="360"/>
+      </w:pPr>
+    </w:lvl>
+    <w:lvl w:ilvl="2" w:tplc="3809001B" w:tentative="1">
+      <w:start w:val="1"/>
+      <w:numFmt w:val="lowerRoman"/>
+      <w:lvlText w:val="%3."/>
+      <w:lvlJc w:val="right"/>
+      <w:pPr>
+        <w:ind w:left="3384" w:hanging="180"/>
+      </w:pPr>
+    </w:lvl>
+    <w:lvl w:ilvl="3" w:tplc="3809000F" w:tentative="1">
+      <w:start w:val="1"/>
+      <w:numFmt w:val="decimal"/>
+      <w:lvlText w:val="%4."/>
+      <w:lvlJc w:val="left"/>
+      <w:pPr>
+        <w:ind w:left="4104" w:hanging="360"/>
+      </w:pPr>
+    </w:lvl>
+    <w:lvl w:ilvl="4" w:tplc="38090019" w:tentative="1">
+      <w:start w:val="1"/>
+      <w:numFmt w:val="lowerLetter"/>
+      <w:lvlText w:val="%5."/>
+      <w:lvlJc w:val="left"/>
+      <w:pPr>
+        <w:ind w:left="4824" w:hanging="360"/>
+      </w:pPr>
+    </w:lvl>
+    <w:lvl w:ilvl="5" w:tplc="3809001B" w:tentative="1">
+      <w:start w:val="1"/>
+      <w:numFmt w:val="lowerRoman"/>
+      <w:lvlText w:val="%6."/>
+      <w:lvlJc w:val="right"/>
+      <w:pPr>
+        <w:ind w:left="5544" w:hanging="180"/>
+      </w:pPr>
+    </w:lvl>
+    <w:lvl w:ilvl="6" w:tplc="3809000F" w:tentative="1">
+      <w:start w:val="1"/>
+      <w:numFmt w:val="decimal"/>
+      <w:lvlText w:val="%7."/>
+      <w:lvlJc w:val="left"/>
+      <w:pPr>
+        <w:ind w:left="6264" w:hanging="360"/>
+      </w:pPr>
+    </w:lvl>
+    <w:lvl w:ilvl="7" w:tplc="38090019" w:tentative="1">
+      <w:start w:val="1"/>
+      <w:numFmt w:val="lowerLetter"/>
+      <w:lvlText w:val="%8."/>
+      <w:lvlJc w:val="left"/>
+      <w:pPr>
+        <w:ind w:left="6984" w:hanging="360"/>
+      </w:pPr>
+    </w:lvl>
+    <w:lvl w:ilvl="8" w:tplc="3809001B" w:tentative="1">
+      <w:start w:val="1"/>
+      <w:numFmt w:val="lowerRoman"/>
+      <w:lvlText w:val="%9."/>
+      <w:lvlJc w:val="right"/>
+      <w:pPr>
+        <w:ind w:left="7704" w:hanging="180"/>
+      </w:pPr>
+    </w:lvl>
+  </w:abstractNum>
+  <w:abstractNum w:abstractNumId="1" w15:restartNumberingAfterBreak="0">
+    <w:nsid w:val="344E448D"/>
+    <w:multiLevelType w:val="hybridMultilevel"/>
+    <w:tmpl w:val="1ACC55D0"/>
+    <w:lvl w:ilvl="0" w:tplc="38090019">
+      <w:start w:val="1"/>
+      <w:numFmt w:val="lowerLetter"/>
+      <w:lvlText w:val="%1."/>
+      <w:lvlJc w:val="left"/>
+      <w:pPr>
+        <w:ind w:left="1944" w:hanging="360"/>
+      </w:pPr>
+    </w:lvl>
+    <w:lvl w:ilvl="1" w:tplc="38090019" w:tentative="1">
+      <w:start w:val="1"/>
+      <w:numFmt w:val="lowerLetter"/>
+      <w:lvlText w:val="%2."/>
+      <w:lvlJc w:val="left"/>
+      <w:pPr>
+        <w:ind w:left="2664" w:hanging="360"/>
+      </w:pPr>
+    </w:lvl>
+    <w:lvl w:ilvl="2" w:tplc="3809001B" w:tentative="1">
+      <w:start w:val="1"/>
+      <w:numFmt w:val="lowerRoman"/>
+      <w:lvlText w:val="%3."/>
+      <w:lvlJc w:val="right"/>
+      <w:pPr>
+        <w:ind w:left="3384" w:hanging="180"/>
+      </w:pPr>
+    </w:lvl>
+    <w:lvl w:ilvl="3" w:tplc="3809000F" w:tentative="1">
+      <w:start w:val="1"/>
+      <w:numFmt w:val="decimal"/>
+      <w:lvlText w:val="%4."/>
+      <w:lvlJc w:val="left"/>
+      <w:pPr>
+        <w:ind w:left="4104" w:hanging="360"/>
+      </w:pPr>
+    </w:lvl>
+    <w:lvl w:ilvl="4" w:tplc="38090019" w:tentative="1">
+      <w:start w:val="1"/>
+      <w:numFmt w:val="lowerLetter"/>
+      <w:lvlText w:val="%5."/>
+      <w:lvlJc w:val="left"/>
+      <w:pPr>
+        <w:ind w:left="4824" w:hanging="360"/>
+      </w:pPr>
+    </w:lvl>
+    <w:lvl w:ilvl="5" w:tplc="3809001B" w:tentative="1">
+      <w:start w:val="1"/>
+      <w:numFmt w:val="lowerRoman"/>
+      <w:lvlText w:val="%6."/>
+      <w:lvlJc w:val="right"/>
+      <w:pPr>
+        <w:ind w:left="5544" w:hanging="180"/>
+      </w:pPr>
+    </w:lvl>
+    <w:lvl w:ilvl="6" w:tplc="3809000F" w:tentative="1">
+      <w:start w:val="1"/>
+      <w:numFmt w:val="decimal"/>
+      <w:lvlText w:val="%7."/>
+      <w:lvlJc w:val="left"/>
+      <w:pPr>
+        <w:ind w:left="6264" w:hanging="360"/>
+      </w:pPr>
+    </w:lvl>
+    <w:lvl w:ilvl="7" w:tplc="38090019" w:tentative="1">
+      <w:start w:val="1"/>
+      <w:numFmt w:val="lowerLetter"/>
+      <w:lvlText w:val="%8."/>
+      <w:lvlJc w:val="left"/>
+      <w:pPr>
+        <w:ind w:left="6984" w:hanging="360"/>
+      </w:pPr>
+    </w:lvl>
+    <w:lvl w:ilvl="8" w:tplc="3809001B" w:tentative="1">
+      <w:start w:val="1"/>
+      <w:numFmt w:val="lowerRoman"/>
+      <w:lvlText w:val="%9."/>
+      <w:lvlJc w:val="right"/>
+      <w:pPr>
+        <w:ind w:left="7704" w:hanging="180"/>
+      </w:pPr>
+    </w:lvl>
+  </w:abstractNum>
+  <w:abstractNum w:abstractNumId="2" w15:restartNumberingAfterBreak="0">
     <w:nsid w:val="37D9409E"/>
     <w:multiLevelType w:val="multilevel"/>
     <w:tmpl w:val="3809001F"/>
@@ -4392,7 +7114,7 @@
       </w:pPr>
     </w:lvl>
   </w:abstractNum>
-  <w:abstractNum w:abstractNumId="1" w15:restartNumberingAfterBreak="0">
+  <w:abstractNum w:abstractNumId="3" w15:restartNumberingAfterBreak="0">
     <w:nsid w:val="6DAB171C"/>
     <w:multiLevelType w:val="hybridMultilevel"/>
     <w:tmpl w:val="59BCFF02"/>
@@ -4481,20 +7203,26 @@
       </w:pPr>
     </w:lvl>
   </w:abstractNum>
-  <w:abstractNum w:abstractNumId="2" w15:restartNumberingAfterBreak="0">
+  <w:abstractNum w:abstractNumId="4" w15:restartNumberingAfterBreak="0">
     <w:nsid w:val="7B4275E3"/>
     <w:multiLevelType w:val="multilevel"/>
     <w:tmpl w:val="3809001F"/>
     <w:numStyleLink w:val="Style1"/>
   </w:abstractNum>
   <w:num w:numId="1" w16cid:durableId="1132557205">
+    <w:abstractNumId w:val="4"/>
+  </w:num>
+  <w:num w:numId="2" w16cid:durableId="1089473052">
     <w:abstractNumId w:val="2"/>
   </w:num>
-  <w:num w:numId="2" w16cid:durableId="1089473052">
+  <w:num w:numId="3" w16cid:durableId="1600673073">
+    <w:abstractNumId w:val="3"/>
+  </w:num>
+  <w:num w:numId="4" w16cid:durableId="1403286737">
+    <w:abstractNumId w:val="1"/>
+  </w:num>
+  <w:num w:numId="5" w16cid:durableId="544413661">
     <w:abstractNumId w:val="0"/>
-  </w:num>
-  <w:num w:numId="3" w16cid:durableId="1600673073">
-    <w:abstractNumId w:val="1"/>
   </w:num>
 </w:numbering>
 </file>

</xml_diff>